<commit_message>
TP4: Levitador magnético - Resolución item 5 - Control No Lineal
</commit_message>
<xml_diff>
--- a/Sistemas (Ejs y TPs)/TP4 - Control de un Levitador Magnético/TP4Bellini.docx
+++ b/Sistemas (Ejs y TPs)/TP4 - Control de un Levitador Magnético/TP4Bellini.docx
@@ -18,55 +18,7 @@
           <w:sz w:val="28"/>
           <w:szCs w:val="28"/>
         </w:rPr>
-        <w:t xml:space="preserve">Problema 1. Modelado de la </w:t>
-      </w:r>
-      <w:r>
-        <w:rPr>
-          <w:rFonts w:ascii="Times New Roman" w:hAnsi="Times New Roman" w:cs="Times New Roman"/>
-          <w:sz w:val="28"/>
-          <w:szCs w:val="28"/>
-        </w:rPr>
-        <w:t>Interacción</w:t>
-      </w:r>
-      <w:r>
-        <w:rPr>
-          <w:rFonts w:ascii="Times New Roman" w:hAnsi="Times New Roman" w:cs="Times New Roman"/>
-          <w:sz w:val="28"/>
-          <w:szCs w:val="28"/>
-        </w:rPr>
-        <w:t xml:space="preserve"> Electromagn</w:t>
-      </w:r>
-      <w:r>
-        <w:rPr>
-          <w:rFonts w:ascii="Times New Roman" w:hAnsi="Times New Roman" w:cs="Times New Roman"/>
-          <w:sz w:val="28"/>
-          <w:szCs w:val="28"/>
-        </w:rPr>
-        <w:t>é</w:t>
-      </w:r>
-      <w:r>
-        <w:rPr>
-          <w:rFonts w:ascii="Times New Roman" w:hAnsi="Times New Roman" w:cs="Times New Roman"/>
-          <w:sz w:val="28"/>
-          <w:szCs w:val="28"/>
-        </w:rPr>
-        <w:t>tica-Mec</w:t>
-      </w:r>
-      <w:r>
-        <w:rPr>
-          <w:rFonts w:ascii="Times New Roman" w:hAnsi="Times New Roman" w:cs="Times New Roman"/>
-          <w:sz w:val="28"/>
-          <w:szCs w:val="28"/>
-        </w:rPr>
-        <w:t>á</w:t>
-      </w:r>
-      <w:r>
-        <w:rPr>
-          <w:rFonts w:ascii="Times New Roman" w:hAnsi="Times New Roman" w:cs="Times New Roman"/>
-          <w:sz w:val="28"/>
-          <w:szCs w:val="28"/>
-        </w:rPr>
-        <w:t>nica</w:t>
+        <w:t>Problema 1. Modelado de la Interacción Electromagnética-Mecánica</w:t>
       </w:r>
     </w:p>
     <w:p>
@@ -1498,15 +1450,7 @@
           <w:sz w:val="28"/>
           <w:szCs w:val="28"/>
         </w:rPr>
-        <w:t>Problema 2. Modelo del sistema sin control</w:t>
-      </w:r>
-      <w:r>
-        <w:rPr>
-          <w:rFonts w:ascii="Times New Roman" w:hAnsi="Times New Roman" w:cs="Times New Roman"/>
-          <w:sz w:val="28"/>
-          <w:szCs w:val="28"/>
-        </w:rPr>
-        <w:t xml:space="preserve"> (Lazo abierto)</w:t>
+        <w:t>Problema 2. Modelo del sistema sin control (Lazo abierto)</w:t>
       </w:r>
     </w:p>
     <w:p>
@@ -2553,43 +2497,7 @@
           <w:szCs w:val="28"/>
         </w:rPr>
         <w:lastRenderedPageBreak/>
-        <w:t xml:space="preserve">Problema 3. </w:t>
-      </w:r>
-      <w:r>
-        <w:rPr>
-          <w:rFonts w:ascii="Times New Roman" w:hAnsi="Times New Roman" w:cs="Times New Roman"/>
-          <w:color w:val="000000"/>
-          <w:sz w:val="28"/>
-          <w:szCs w:val="28"/>
-        </w:rPr>
-        <w:t>Linealización</w:t>
-      </w:r>
-      <w:r>
-        <w:rPr>
-          <w:rFonts w:ascii="Times New Roman" w:hAnsi="Times New Roman" w:cs="Times New Roman"/>
-          <w:color w:val="000000"/>
-          <w:sz w:val="28"/>
-          <w:szCs w:val="28"/>
-        </w:rPr>
-        <w:t xml:space="preserve"> y </w:t>
-      </w:r>
-      <w:r>
-        <w:rPr>
-          <w:rFonts w:ascii="Times New Roman" w:hAnsi="Times New Roman" w:cs="Times New Roman"/>
-          <w:color w:val="000000"/>
-          <w:sz w:val="28"/>
-          <w:szCs w:val="28"/>
-        </w:rPr>
-        <w:t>Análisis</w:t>
-      </w:r>
-      <w:r>
-        <w:rPr>
-          <w:rFonts w:ascii="Times New Roman" w:hAnsi="Times New Roman" w:cs="Times New Roman"/>
-          <w:color w:val="000000"/>
-          <w:sz w:val="28"/>
-          <w:szCs w:val="28"/>
-        </w:rPr>
-        <w:t xml:space="preserve"> del Modelo</w:t>
+        <w:t>Problema 3. Linealización y Análisis del Modelo</w:t>
       </w:r>
     </w:p>
     <w:p>
@@ -2709,25 +2617,7 @@
           <w:sz w:val="24"/>
           <w:szCs w:val="24"/>
         </w:rPr>
-        <w:t>TP4</w:t>
-      </w:r>
-      <w:r>
-        <w:rPr>
-          <w:rFonts w:ascii="Courier New" w:hAnsi="Courier New" w:cs="Courier New"/>
-          <w:color w:val="000000"/>
-          <w:sz w:val="24"/>
-          <w:szCs w:val="24"/>
-        </w:rPr>
-        <w:t>Bellini</w:t>
-      </w:r>
-      <w:r>
-        <w:rPr>
-          <w:rFonts w:ascii="Courier New" w:hAnsi="Courier New" w:cs="Courier New"/>
-          <w:color w:val="000000"/>
-          <w:sz w:val="24"/>
-          <w:szCs w:val="24"/>
-        </w:rPr>
-        <w:t>.MaglevSys,stopTime=0.0)</w:t>
+        <w:t>TP4Bellini.MaglevSys,stopTime=0.0)</w:t>
       </w:r>
       <w:r>
         <w:rPr>
@@ -3008,6 +2898,9 @@
             </m:e>
           </m:d>
           <m:r>
+            <m:rPr>
+              <m:sty m:val="p"/>
+            </m:rPr>
             <w:rPr>
               <w:color w:val="000000"/>
               <w:sz w:val="24"/>
@@ -3220,16 +3113,7 @@
               <w:sz w:val="24"/>
               <w:szCs w:val="24"/>
             </w:rPr>
-            <m:t>D=[0</m:t>
-          </m:r>
-          <m:r>
-            <w:rPr>
-              <w:rFonts w:ascii="Cambria Math" w:hAnsi="Cambria Math"/>
-              <w:color w:val="000000"/>
-              <w:sz w:val="24"/>
-              <w:szCs w:val="24"/>
-            </w:rPr>
-            <m:t>]</m:t>
+            <m:t>D=[0]</m:t>
           </m:r>
         </m:oMath>
       </m:oMathPara>
@@ -3352,16 +3236,7 @@
                     <w:sz w:val="24"/>
                     <w:szCs w:val="24"/>
                   </w:rPr>
-                  <m:t>=</m:t>
-                </m:r>
-                <m:r>
-                  <w:rPr>
-                    <w:rFonts w:ascii="Cambria Math" w:eastAsiaTheme="minorEastAsia" w:hAnsi="Cambria Math"/>
-                    <w:color w:val="000000"/>
-                    <w:sz w:val="24"/>
-                    <w:szCs w:val="24"/>
-                  </w:rPr>
-                  <m:t>-167.0874</m:t>
+                  <m:t>=-167.0874</m:t>
                 </m:r>
               </m:e>
             </m:mr>
@@ -3658,16 +3533,7 @@
           <w:szCs w:val="28"/>
         </w:rPr>
         <w:lastRenderedPageBreak/>
-        <w:t xml:space="preserve">Problema 4. Control Lineal de </w:t>
-      </w:r>
-      <w:r>
-        <w:rPr>
-          <w:rFonts w:ascii="Times New Roman" w:hAnsi="Times New Roman" w:cs="Times New Roman"/>
-          <w:color w:val="000000"/>
-          <w:sz w:val="28"/>
-          <w:szCs w:val="28"/>
-        </w:rPr>
-        <w:t>Posición</w:t>
+        <w:t>Problema 4. Control Lineal de Posición</w:t>
       </w:r>
     </w:p>
     <w:p>
@@ -4116,47 +3982,7 @@
           <w:sz w:val="24"/>
           <w:szCs w:val="24"/>
         </w:rPr>
-        <w:t>S</w:t>
-      </w:r>
-      <w:r>
-        <w:rPr>
-          <w:rFonts w:ascii="Times New Roman" w:hAnsi="Times New Roman" w:cs="Times New Roman"/>
-          <w:sz w:val="24"/>
-          <w:szCs w:val="24"/>
-        </w:rPr>
-        <w:t xml:space="preserve">e pide analizar la </w:t>
-      </w:r>
-      <w:r>
-        <w:rPr>
-          <w:rFonts w:ascii="Times New Roman" w:hAnsi="Times New Roman" w:cs="Times New Roman"/>
-          <w:sz w:val="24"/>
-          <w:szCs w:val="24"/>
-        </w:rPr>
-        <w:t>posición</w:t>
-      </w:r>
-      <w:r>
-        <w:rPr>
-          <w:rFonts w:ascii="Times New Roman" w:hAnsi="Times New Roman" w:cs="Times New Roman"/>
-          <w:sz w:val="24"/>
-          <w:szCs w:val="24"/>
-        </w:rPr>
-        <w:t xml:space="preserve"> de los polos para distintos valores de K, eligiendo finalmente un valor no muy grande de K que permita que la constante de tiempo </w:t>
-      </w:r>
-      <w:r>
-        <w:rPr>
-          <w:rFonts w:ascii="Times New Roman" w:hAnsi="Times New Roman" w:cs="Times New Roman"/>
-          <w:sz w:val="24"/>
-          <w:szCs w:val="24"/>
-        </w:rPr>
-        <w:t>más</w:t>
-      </w:r>
-      <w:r>
-        <w:rPr>
-          <w:rFonts w:ascii="Times New Roman" w:hAnsi="Times New Roman" w:cs="Times New Roman"/>
-          <w:sz w:val="24"/>
-          <w:szCs w:val="24"/>
-        </w:rPr>
-        <w:t xml:space="preserve"> lenta sea menor que 60</w:t>
+        <w:t>Se pide analizar la posición de los polos para distintos valores de K, eligiendo finalmente un valor no muy grande de K que permita que la constante de tiempo más lenta sea menor que 60</w:t>
       </w:r>
       <w:r>
         <w:rPr>
@@ -4278,34 +4104,7 @@
                 <w:sz w:val="20"/>
                 <w:szCs w:val="20"/>
               </w:rPr>
-              <w:t>%</w:t>
-            </w:r>
-            <w:r>
-              <w:rPr>
-                <w:rFonts w:ascii="Courier New" w:hAnsi="Courier New" w:cs="Courier New"/>
-                <w:color w:val="538135" w:themeColor="accent6" w:themeShade="BF"/>
-                <w:sz w:val="20"/>
-                <w:szCs w:val="20"/>
-              </w:rPr>
-              <w:t xml:space="preserve">Se itera en varios valores de K para encontrar el mínimo valor de </w:t>
-            </w:r>
-            <w:r>
-              <w:rPr>
-                <w:rFonts w:ascii="Courier New" w:hAnsi="Courier New" w:cs="Courier New"/>
-                <w:color w:val="538135" w:themeColor="accent6" w:themeShade="BF"/>
-                <w:sz w:val="20"/>
-                <w:szCs w:val="20"/>
-              </w:rPr>
-              <w:t>%</w:t>
-            </w:r>
-            <w:r>
-              <w:rPr>
-                <w:rFonts w:ascii="Courier New" w:hAnsi="Courier New" w:cs="Courier New"/>
-                <w:color w:val="538135" w:themeColor="accent6" w:themeShade="BF"/>
-                <w:sz w:val="20"/>
-                <w:szCs w:val="20"/>
-              </w:rPr>
-              <w:t xml:space="preserve">cumpla que el tau </w:t>
+              <w:t xml:space="preserve">%Se itera en varios valores de K para encontrar el mínimo valor de %cumpla que el tau </w:t>
             </w:r>
             <w:proofErr w:type="spellStart"/>
             <w:r>
@@ -4634,6 +4433,7 @@
                 <w:rFonts w:ascii="Courier New" w:hAnsi="Courier New" w:cs="Courier New"/>
                 <w:sz w:val="20"/>
                 <w:szCs w:val="20"/>
+                <w:lang w:val="en-US"/>
               </w:rPr>
             </w:pPr>
             <w:r>
@@ -4642,7 +4442,16 @@
                 <w:sz w:val="20"/>
                 <w:szCs w:val="20"/>
               </w:rPr>
-              <w:t xml:space="preserve">    poles = pole(</w:t>
+              <w:t xml:space="preserve">    </w:t>
+            </w:r>
+            <w:r>
+              <w:rPr>
+                <w:rFonts w:ascii="Courier New" w:hAnsi="Courier New" w:cs="Courier New"/>
+                <w:sz w:val="20"/>
+                <w:szCs w:val="20"/>
+                <w:lang w:val="en-US"/>
+              </w:rPr>
+              <w:t>poles = pole(</w:t>
             </w:r>
             <w:proofErr w:type="spellStart"/>
             <w:r>
@@ -4650,6 +4459,7 @@
                 <w:rFonts w:ascii="Courier New" w:hAnsi="Courier New" w:cs="Courier New"/>
                 <w:sz w:val="20"/>
                 <w:szCs w:val="20"/>
+                <w:lang w:val="en-US"/>
               </w:rPr>
               <w:t>sys_cl</w:t>
             </w:r>
@@ -4659,6 +4469,7 @@
                 <w:rFonts w:ascii="Courier New" w:hAnsi="Courier New" w:cs="Courier New"/>
                 <w:sz w:val="20"/>
                 <w:szCs w:val="20"/>
+                <w:lang w:val="en-US"/>
               </w:rPr>
               <w:t>);</w:t>
             </w:r>
@@ -5078,19 +4889,7 @@
                       <w:rPr>
                         <w:rFonts w:ascii="Cambria Math" w:hAnsi="Cambria Math"/>
                       </w:rPr>
-                      <m:t>-73.92</m:t>
-                    </m:r>
-                    <m:r>
-                      <w:rPr>
-                        <w:rFonts w:ascii="Cambria Math" w:hAnsi="Cambria Math"/>
-                      </w:rPr>
-                      <m:t>-</m:t>
-                    </m:r>
-                    <m:r>
-                      <w:rPr>
-                        <w:rFonts w:ascii="Cambria Math" w:hAnsi="Cambria Math"/>
-                      </w:rPr>
-                      <m:t>178.35 i</m:t>
+                      <m:t>-73.92-178.35 i</m:t>
                     </m:r>
                   </m:e>
                 </m:mr>
@@ -5129,19 +4928,7 @@
                             <w:rPr>
                               <w:rFonts w:ascii="Cambria Math" w:hAnsi="Cambria Math"/>
                             </w:rPr>
-                            <m:t>-16.69</m:t>
-                          </m:r>
-                          <m:r>
-                            <w:rPr>
-                              <w:rFonts w:ascii="Cambria Math" w:hAnsi="Cambria Math"/>
-                            </w:rPr>
-                            <m:t>-</m:t>
-                          </m:r>
-                          <m:r>
-                            <w:rPr>
-                              <w:rFonts w:ascii="Cambria Math" w:hAnsi="Cambria Math"/>
-                            </w:rPr>
-                            <m:t>13.39 i</m:t>
+                            <m:t>-16.69-13.39 i</m:t>
                           </m:r>
                         </m:e>
                       </m:mr>
@@ -5158,19 +4945,2854 @@
       <w:pPr>
         <w:jc w:val="both"/>
         <w:rPr>
+          <w:rFonts w:ascii="Times New Roman" w:eastAsiaTheme="minorEastAsia" w:hAnsi="Times New Roman" w:cs="Times New Roman"/>
+          <w:sz w:val="24"/>
+          <w:szCs w:val="24"/>
+        </w:rPr>
+      </w:pPr>
+      <w:r>
+        <w:rPr>
+          <w:rFonts w:ascii="Times New Roman" w:eastAsiaTheme="minorEastAsia" w:hAnsi="Times New Roman" w:cs="Times New Roman"/>
+          <w:sz w:val="24"/>
+          <w:szCs w:val="24"/>
+        </w:rPr>
+        <w:t>Todos cumplen con la condición solicitada.</w:t>
+      </w:r>
+    </w:p>
+    <w:p>
+      <w:pPr>
+        <w:jc w:val="both"/>
+        <w:rPr>
           <w:rFonts w:ascii="Times New Roman" w:hAnsi="Times New Roman" w:cs="Times New Roman"/>
-          <w:sz w:val="24"/>
-          <w:szCs w:val="24"/>
+          <w:sz w:val="28"/>
+          <w:szCs w:val="28"/>
         </w:rPr>
       </w:pPr>
       <w:r>
         <w:rPr>
+          <w:rFonts w:ascii="Times New Roman" w:hAnsi="Times New Roman" w:cs="Times New Roman"/>
+          <w:sz w:val="28"/>
+          <w:szCs w:val="28"/>
+        </w:rPr>
+        <w:lastRenderedPageBreak/>
+        <w:t xml:space="preserve">Problema 5. Control No Lineal de </w:t>
+      </w:r>
+      <w:r>
+        <w:rPr>
+          <w:rFonts w:ascii="Times New Roman" w:hAnsi="Times New Roman" w:cs="Times New Roman"/>
+          <w:sz w:val="28"/>
+          <w:szCs w:val="28"/>
+        </w:rPr>
+        <w:t>Posición</w:t>
+      </w:r>
+    </w:p>
+    <w:p>
+      <w:pPr>
+        <w:jc w:val="both"/>
+        <w:rPr>
+          <w:rFonts w:ascii="Times New Roman" w:hAnsi="Times New Roman" w:cs="Times New Roman"/>
+          <w:sz w:val="24"/>
+          <w:szCs w:val="24"/>
+        </w:rPr>
+      </w:pPr>
+      <w:r>
+        <w:rPr>
+          <w:rFonts w:ascii="Times New Roman" w:hAnsi="Times New Roman" w:cs="Times New Roman"/>
+          <w:sz w:val="24"/>
+          <w:szCs w:val="24"/>
+        </w:rPr>
+        <w:t xml:space="preserve">En el caso del levitador </w:t>
+      </w:r>
+      <w:r>
+        <w:rPr>
+          <w:rFonts w:ascii="Times New Roman" w:hAnsi="Times New Roman" w:cs="Times New Roman"/>
+          <w:sz w:val="24"/>
+          <w:szCs w:val="24"/>
+        </w:rPr>
+        <w:t>magnético</w:t>
+      </w:r>
+      <w:r>
+        <w:rPr>
+          <w:rFonts w:ascii="Times New Roman" w:hAnsi="Times New Roman" w:cs="Times New Roman"/>
+          <w:sz w:val="24"/>
+          <w:szCs w:val="24"/>
+        </w:rPr>
+        <w:t xml:space="preserve">, es relativamente simple encontrar una </w:t>
+      </w:r>
+      <w:r>
+        <w:rPr>
+          <w:rFonts w:ascii="Times New Roman" w:hAnsi="Times New Roman" w:cs="Times New Roman"/>
+          <w:sz w:val="24"/>
+          <w:szCs w:val="24"/>
+        </w:rPr>
+        <w:t>función</w:t>
+      </w:r>
+      <w:r>
+        <w:rPr>
+          <w:rFonts w:ascii="Times New Roman" w:hAnsi="Times New Roman" w:cs="Times New Roman"/>
+          <w:sz w:val="24"/>
+          <w:szCs w:val="24"/>
+        </w:rPr>
+        <w:t xml:space="preserve"> de Lyapunov asumiendo que la entrada es directamente la corriente i(t) del </w:t>
+      </w:r>
+      <w:r>
+        <w:rPr>
+          <w:rFonts w:ascii="Times New Roman" w:hAnsi="Times New Roman" w:cs="Times New Roman"/>
+          <w:sz w:val="24"/>
+          <w:szCs w:val="24"/>
+        </w:rPr>
+        <w:t>electroimán</w:t>
+      </w:r>
+      <w:r>
+        <w:rPr>
+          <w:rFonts w:ascii="Times New Roman" w:hAnsi="Times New Roman" w:cs="Times New Roman"/>
+          <w:sz w:val="24"/>
+          <w:szCs w:val="24"/>
+        </w:rPr>
+        <w:t xml:space="preserve"> (no la </w:t>
+      </w:r>
+      <w:r>
+        <w:rPr>
+          <w:rFonts w:ascii="Times New Roman" w:hAnsi="Times New Roman" w:cs="Times New Roman"/>
+          <w:sz w:val="24"/>
+          <w:szCs w:val="24"/>
+        </w:rPr>
+        <w:t>tensión</w:t>
+      </w:r>
+      <w:r>
+        <w:rPr>
+          <w:rFonts w:ascii="Times New Roman" w:hAnsi="Times New Roman" w:cs="Times New Roman"/>
+          <w:sz w:val="24"/>
+          <w:szCs w:val="24"/>
+        </w:rPr>
+        <w:t xml:space="preserve"> de la fuente). Bajo</w:t>
+      </w:r>
+      <w:r>
+        <w:rPr>
+          <w:rFonts w:ascii="Times New Roman" w:hAnsi="Times New Roman" w:cs="Times New Roman"/>
+          <w:sz w:val="24"/>
+          <w:szCs w:val="24"/>
+        </w:rPr>
+        <w:t xml:space="preserve"> </w:t>
+      </w:r>
+      <w:r>
+        <w:rPr>
+          <w:rFonts w:ascii="Times New Roman" w:hAnsi="Times New Roman" w:cs="Times New Roman"/>
+          <w:sz w:val="24"/>
+          <w:szCs w:val="24"/>
+        </w:rPr>
+        <w:t xml:space="preserve">tal </w:t>
+      </w:r>
+      <w:r>
+        <w:rPr>
+          <w:rFonts w:ascii="Times New Roman" w:hAnsi="Times New Roman" w:cs="Times New Roman"/>
+          <w:sz w:val="24"/>
+          <w:szCs w:val="24"/>
+        </w:rPr>
+        <w:t>hipótesis</w:t>
+      </w:r>
+      <w:r>
+        <w:rPr>
+          <w:rFonts w:ascii="Times New Roman" w:hAnsi="Times New Roman" w:cs="Times New Roman"/>
+          <w:sz w:val="24"/>
+          <w:szCs w:val="24"/>
+        </w:rPr>
+        <w:t>, el modelo queda como sigue:</w:t>
+      </w:r>
+    </w:p>
+    <w:p>
+      <w:pPr>
+        <w:jc w:val="both"/>
+        <w:rPr>
           <w:rFonts w:ascii="Times New Roman" w:eastAsiaTheme="minorEastAsia" w:hAnsi="Times New Roman" w:cs="Times New Roman"/>
           <w:sz w:val="24"/>
           <w:szCs w:val="24"/>
         </w:rPr>
-        <w:t>Todos cumplen con la condición solicitada.</w:t>
-      </w:r>
+      </w:pPr>
+      <m:oMathPara>
+        <m:oMath>
+          <m:m>
+            <m:mPr>
+              <m:mcs>
+                <m:mc>
+                  <m:mcPr>
+                    <m:count m:val="1"/>
+                    <m:mcJc m:val="center"/>
+                  </m:mcPr>
+                </m:mc>
+              </m:mcs>
+              <m:ctrlPr>
+                <w:rPr>
+                  <w:rFonts w:ascii="Cambria Math" w:hAnsi="Cambria Math" w:cs="Times New Roman"/>
+                  <w:i/>
+                  <w:sz w:val="24"/>
+                  <w:szCs w:val="24"/>
+                </w:rPr>
+              </m:ctrlPr>
+            </m:mPr>
+            <m:mr>
+              <m:e>
+                <m:sSub>
+                  <m:sSubPr>
+                    <m:ctrlPr>
+                      <w:rPr>
+                        <w:rFonts w:ascii="Cambria Math" w:hAnsi="Cambria Math" w:cs="Times New Roman"/>
+                        <w:i/>
+                        <w:sz w:val="24"/>
+                        <w:szCs w:val="24"/>
+                      </w:rPr>
+                    </m:ctrlPr>
+                  </m:sSubPr>
+                  <m:e>
+                    <m:r>
+                      <w:rPr>
+                        <w:rFonts w:ascii="Cambria Math" w:hAnsi="Cambria Math" w:cs="Times New Roman"/>
+                        <w:sz w:val="24"/>
+                        <w:szCs w:val="24"/>
+                      </w:rPr>
+                      <m:t>ẋ</m:t>
+                    </m:r>
+                  </m:e>
+                  <m:sub>
+                    <m:r>
+                      <w:rPr>
+                        <w:rFonts w:ascii="Cambria Math" w:hAnsi="Cambria Math" w:cs="Times New Roman"/>
+                        <w:sz w:val="24"/>
+                        <w:szCs w:val="24"/>
+                      </w:rPr>
+                      <m:t>1</m:t>
+                    </m:r>
+                  </m:sub>
+                </m:sSub>
+                <m:r>
+                  <w:rPr>
+                    <w:rFonts w:ascii="Cambria Math" w:hAnsi="Cambria Math" w:cs="Times New Roman"/>
+                    <w:sz w:val="24"/>
+                    <w:szCs w:val="24"/>
+                  </w:rPr>
+                  <m:t>=</m:t>
+                </m:r>
+                <m:sSub>
+                  <m:sSubPr>
+                    <m:ctrlPr>
+                      <w:rPr>
+                        <w:rFonts w:ascii="Cambria Math" w:hAnsi="Cambria Math" w:cs="Times New Roman"/>
+                        <w:i/>
+                        <w:sz w:val="24"/>
+                        <w:szCs w:val="24"/>
+                      </w:rPr>
+                    </m:ctrlPr>
+                  </m:sSubPr>
+                  <m:e>
+                    <m:r>
+                      <w:rPr>
+                        <w:rFonts w:ascii="Cambria Math" w:hAnsi="Cambria Math" w:cs="Times New Roman"/>
+                        <w:sz w:val="24"/>
+                        <w:szCs w:val="24"/>
+                      </w:rPr>
+                      <m:t>x</m:t>
+                    </m:r>
+                  </m:e>
+                  <m:sub>
+                    <m:r>
+                      <w:rPr>
+                        <w:rFonts w:ascii="Cambria Math" w:hAnsi="Cambria Math" w:cs="Times New Roman"/>
+                        <w:sz w:val="24"/>
+                        <w:szCs w:val="24"/>
+                      </w:rPr>
+                      <m:t>2</m:t>
+                    </m:r>
+                  </m:sub>
+                </m:sSub>
+                <m:d>
+                  <m:dPr>
+                    <m:ctrlPr>
+                      <w:rPr>
+                        <w:rFonts w:ascii="Cambria Math" w:hAnsi="Cambria Math" w:cs="Times New Roman"/>
+                        <w:i/>
+                        <w:sz w:val="24"/>
+                        <w:szCs w:val="24"/>
+                      </w:rPr>
+                    </m:ctrlPr>
+                  </m:dPr>
+                  <m:e>
+                    <m:r>
+                      <w:rPr>
+                        <w:rFonts w:ascii="Cambria Math" w:hAnsi="Cambria Math" w:cs="Times New Roman"/>
+                        <w:sz w:val="24"/>
+                        <w:szCs w:val="24"/>
+                      </w:rPr>
+                      <m:t>t</m:t>
+                    </m:r>
+                  </m:e>
+                </m:d>
+              </m:e>
+            </m:mr>
+            <m:mr>
+              <m:e>
+                <m:sSub>
+                  <m:sSubPr>
+                    <m:ctrlPr>
+                      <w:rPr>
+                        <w:rFonts w:ascii="Cambria Math" w:hAnsi="Cambria Math" w:cs="Times New Roman"/>
+                        <w:i/>
+                        <w:sz w:val="24"/>
+                        <w:szCs w:val="24"/>
+                      </w:rPr>
+                    </m:ctrlPr>
+                  </m:sSubPr>
+                  <m:e>
+                    <m:r>
+                      <w:rPr>
+                        <w:rFonts w:ascii="Cambria Math" w:hAnsi="Cambria Math" w:cs="Times New Roman"/>
+                        <w:sz w:val="24"/>
+                        <w:szCs w:val="24"/>
+                      </w:rPr>
+                      <m:t>ẋ</m:t>
+                    </m:r>
+                  </m:e>
+                  <m:sub>
+                    <m:r>
+                      <w:rPr>
+                        <w:rFonts w:ascii="Cambria Math" w:hAnsi="Cambria Math" w:cs="Times New Roman"/>
+                        <w:sz w:val="24"/>
+                        <w:szCs w:val="24"/>
+                      </w:rPr>
+                      <m:t>2</m:t>
+                    </m:r>
+                  </m:sub>
+                </m:sSub>
+                <m:r>
+                  <w:rPr>
+                    <w:rFonts w:ascii="Cambria Math" w:hAnsi="Cambria Math" w:cs="Times New Roman"/>
+                    <w:sz w:val="24"/>
+                    <w:szCs w:val="24"/>
+                  </w:rPr>
+                  <m:t>=</m:t>
+                </m:r>
+                <m:f>
+                  <m:fPr>
+                    <m:ctrlPr>
+                      <w:rPr>
+                        <w:rFonts w:ascii="Cambria Math" w:hAnsi="Cambria Math" w:cs="Times New Roman"/>
+                        <w:i/>
+                        <w:sz w:val="24"/>
+                        <w:szCs w:val="24"/>
+                      </w:rPr>
+                    </m:ctrlPr>
+                  </m:fPr>
+                  <m:num>
+                    <m:sSub>
+                      <m:sSubPr>
+                        <m:ctrlPr>
+                          <w:rPr>
+                            <w:rFonts w:ascii="Cambria Math" w:hAnsi="Cambria Math" w:cs="Times New Roman"/>
+                            <w:i/>
+                            <w:sz w:val="24"/>
+                            <w:szCs w:val="24"/>
+                          </w:rPr>
+                        </m:ctrlPr>
+                      </m:sSubPr>
+                      <m:e>
+                        <m:r>
+                          <w:rPr>
+                            <w:rFonts w:ascii="Cambria Math" w:hAnsi="Cambria Math" w:cs="Times New Roman"/>
+                            <w:sz w:val="24"/>
+                            <w:szCs w:val="24"/>
+                          </w:rPr>
+                          <m:t>L</m:t>
+                        </m:r>
+                      </m:e>
+                      <m:sub>
+                        <m:r>
+                          <w:rPr>
+                            <w:rFonts w:ascii="Cambria Math" w:hAnsi="Cambria Math" w:cs="Times New Roman"/>
+                            <w:sz w:val="24"/>
+                            <w:szCs w:val="24"/>
+                          </w:rPr>
+                          <m:t>0</m:t>
+                        </m:r>
+                      </m:sub>
+                    </m:sSub>
+                    <m:sSub>
+                      <m:sSubPr>
+                        <m:ctrlPr>
+                          <w:rPr>
+                            <w:rFonts w:ascii="Cambria Math" w:hAnsi="Cambria Math" w:cs="Times New Roman"/>
+                            <w:i/>
+                            <w:sz w:val="24"/>
+                            <w:szCs w:val="24"/>
+                          </w:rPr>
+                        </m:ctrlPr>
+                      </m:sSubPr>
+                      <m:e>
+                        <m:r>
+                          <w:rPr>
+                            <w:rFonts w:ascii="Cambria Math" w:hAnsi="Cambria Math" w:cs="Times New Roman"/>
+                            <w:sz w:val="24"/>
+                            <w:szCs w:val="24"/>
+                          </w:rPr>
+                          <m:t>y</m:t>
+                        </m:r>
+                      </m:e>
+                      <m:sub>
+                        <m:r>
+                          <w:rPr>
+                            <w:rFonts w:ascii="Cambria Math" w:hAnsi="Cambria Math" w:cs="Times New Roman"/>
+                            <w:sz w:val="24"/>
+                            <w:szCs w:val="24"/>
+                          </w:rPr>
+                          <m:t>0</m:t>
+                        </m:r>
+                      </m:sub>
+                    </m:sSub>
+                    <m:sSup>
+                      <m:sSupPr>
+                        <m:ctrlPr>
+                          <w:rPr>
+                            <w:rFonts w:ascii="Cambria Math" w:hAnsi="Cambria Math" w:cs="Times New Roman"/>
+                            <w:i/>
+                            <w:sz w:val="24"/>
+                            <w:szCs w:val="24"/>
+                          </w:rPr>
+                        </m:ctrlPr>
+                      </m:sSupPr>
+                      <m:e>
+                        <m:d>
+                          <m:dPr>
+                            <m:ctrlPr>
+                              <w:rPr>
+                                <w:rFonts w:ascii="Cambria Math" w:hAnsi="Cambria Math" w:cs="Times New Roman"/>
+                                <w:i/>
+                                <w:sz w:val="24"/>
+                                <w:szCs w:val="24"/>
+                              </w:rPr>
+                            </m:ctrlPr>
+                          </m:dPr>
+                          <m:e>
+                            <m:r>
+                              <w:rPr>
+                                <w:rFonts w:ascii="Cambria Math" w:hAnsi="Cambria Math" w:cs="Times New Roman"/>
+                                <w:sz w:val="24"/>
+                                <w:szCs w:val="24"/>
+                              </w:rPr>
+                              <m:t>u</m:t>
+                            </m:r>
+                            <m:d>
+                              <m:dPr>
+                                <m:ctrlPr>
+                                  <w:rPr>
+                                    <w:rFonts w:ascii="Cambria Math" w:hAnsi="Cambria Math" w:cs="Times New Roman"/>
+                                    <w:i/>
+                                    <w:sz w:val="24"/>
+                                    <w:szCs w:val="24"/>
+                                  </w:rPr>
+                                </m:ctrlPr>
+                              </m:dPr>
+                              <m:e>
+                                <m:r>
+                                  <w:rPr>
+                                    <w:rFonts w:ascii="Cambria Math" w:hAnsi="Cambria Math" w:cs="Times New Roman"/>
+                                    <w:sz w:val="24"/>
+                                    <w:szCs w:val="24"/>
+                                  </w:rPr>
+                                  <m:t>t</m:t>
+                                </m:r>
+                              </m:e>
+                            </m:d>
+                            <m:r>
+                              <w:rPr>
+                                <w:rFonts w:ascii="Cambria Math" w:hAnsi="Cambria Math" w:cs="Times New Roman"/>
+                                <w:sz w:val="24"/>
+                                <w:szCs w:val="24"/>
+                              </w:rPr>
+                              <m:t>-</m:t>
+                            </m:r>
+                            <m:sSub>
+                              <m:sSubPr>
+                                <m:ctrlPr>
+                                  <w:rPr>
+                                    <w:rFonts w:ascii="Cambria Math" w:hAnsi="Cambria Math" w:cs="Times New Roman"/>
+                                    <w:i/>
+                                    <w:sz w:val="24"/>
+                                    <w:szCs w:val="24"/>
+                                  </w:rPr>
+                                </m:ctrlPr>
+                              </m:sSubPr>
+                              <m:e>
+                                <m:r>
+                                  <w:rPr>
+                                    <w:rFonts w:ascii="Cambria Math" w:hAnsi="Cambria Math" w:cs="Times New Roman"/>
+                                    <w:sz w:val="24"/>
+                                    <w:szCs w:val="24"/>
+                                  </w:rPr>
+                                  <m:t>i</m:t>
+                                </m:r>
+                              </m:e>
+                              <m:sub>
+                                <m:r>
+                                  <w:rPr>
+                                    <w:rFonts w:ascii="Cambria Math" w:hAnsi="Cambria Math" w:cs="Times New Roman"/>
+                                    <w:sz w:val="24"/>
+                                    <w:szCs w:val="24"/>
+                                  </w:rPr>
+                                  <m:t>0</m:t>
+                                </m:r>
+                              </m:sub>
+                            </m:sSub>
+                          </m:e>
+                        </m:d>
+                      </m:e>
+                      <m:sup>
+                        <m:r>
+                          <w:rPr>
+                            <w:rFonts w:ascii="Cambria Math" w:hAnsi="Cambria Math" w:cs="Times New Roman"/>
+                            <w:sz w:val="24"/>
+                            <w:szCs w:val="24"/>
+                          </w:rPr>
+                          <m:t>2</m:t>
+                        </m:r>
+                      </m:sup>
+                    </m:sSup>
+                  </m:num>
+                  <m:den>
+                    <m:r>
+                      <w:rPr>
+                        <w:rFonts w:ascii="Cambria Math" w:hAnsi="Cambria Math" w:cs="Times New Roman"/>
+                        <w:sz w:val="24"/>
+                        <w:szCs w:val="24"/>
+                      </w:rPr>
+                      <m:t>2m</m:t>
+                    </m:r>
+                    <m:sSup>
+                      <m:sSupPr>
+                        <m:ctrlPr>
+                          <w:rPr>
+                            <w:rFonts w:ascii="Cambria Math" w:hAnsi="Cambria Math" w:cs="Times New Roman"/>
+                            <w:i/>
+                            <w:sz w:val="24"/>
+                            <w:szCs w:val="24"/>
+                          </w:rPr>
+                        </m:ctrlPr>
+                      </m:sSupPr>
+                      <m:e>
+                        <m:d>
+                          <m:dPr>
+                            <m:ctrlPr>
+                              <w:rPr>
+                                <w:rFonts w:ascii="Cambria Math" w:hAnsi="Cambria Math" w:cs="Times New Roman"/>
+                                <w:i/>
+                                <w:sz w:val="24"/>
+                                <w:szCs w:val="24"/>
+                              </w:rPr>
+                            </m:ctrlPr>
+                          </m:dPr>
+                          <m:e>
+                            <m:sSub>
+                              <m:sSubPr>
+                                <m:ctrlPr>
+                                  <w:rPr>
+                                    <w:rFonts w:ascii="Cambria Math" w:hAnsi="Cambria Math" w:cs="Times New Roman"/>
+                                    <w:i/>
+                                    <w:sz w:val="24"/>
+                                    <w:szCs w:val="24"/>
+                                  </w:rPr>
+                                </m:ctrlPr>
+                              </m:sSubPr>
+                              <m:e>
+                                <m:r>
+                                  <w:rPr>
+                                    <w:rFonts w:ascii="Cambria Math" w:hAnsi="Cambria Math" w:cs="Times New Roman"/>
+                                    <w:sz w:val="24"/>
+                                    <w:szCs w:val="24"/>
+                                  </w:rPr>
+                                  <m:t>y</m:t>
+                                </m:r>
+                              </m:e>
+                              <m:sub>
+                                <m:r>
+                                  <w:rPr>
+                                    <w:rFonts w:ascii="Cambria Math" w:hAnsi="Cambria Math" w:cs="Times New Roman"/>
+                                    <w:sz w:val="24"/>
+                                    <w:szCs w:val="24"/>
+                                  </w:rPr>
+                                  <m:t>0</m:t>
+                                </m:r>
+                              </m:sub>
+                            </m:sSub>
+                            <m:r>
+                              <w:rPr>
+                                <w:rFonts w:ascii="Cambria Math" w:hAnsi="Cambria Math" w:cs="Times New Roman"/>
+                                <w:sz w:val="24"/>
+                                <w:szCs w:val="24"/>
+                              </w:rPr>
+                              <m:t>-</m:t>
+                            </m:r>
+                            <m:sSub>
+                              <m:sSubPr>
+                                <m:ctrlPr>
+                                  <w:rPr>
+                                    <w:rFonts w:ascii="Cambria Math" w:hAnsi="Cambria Math" w:cs="Times New Roman"/>
+                                    <w:i/>
+                                    <w:sz w:val="24"/>
+                                    <w:szCs w:val="24"/>
+                                  </w:rPr>
+                                </m:ctrlPr>
+                              </m:sSubPr>
+                              <m:e>
+                                <m:r>
+                                  <w:rPr>
+                                    <w:rFonts w:ascii="Cambria Math" w:hAnsi="Cambria Math" w:cs="Times New Roman"/>
+                                    <w:sz w:val="24"/>
+                                    <w:szCs w:val="24"/>
+                                  </w:rPr>
+                                  <m:t>x</m:t>
+                                </m:r>
+                              </m:e>
+                              <m:sub>
+                                <m:r>
+                                  <w:rPr>
+                                    <w:rFonts w:ascii="Cambria Math" w:hAnsi="Cambria Math" w:cs="Times New Roman"/>
+                                    <w:sz w:val="24"/>
+                                    <w:szCs w:val="24"/>
+                                  </w:rPr>
+                                  <m:t>1</m:t>
+                                </m:r>
+                              </m:sub>
+                            </m:sSub>
+                          </m:e>
+                        </m:d>
+                      </m:e>
+                      <m:sup>
+                        <m:r>
+                          <w:rPr>
+                            <w:rFonts w:ascii="Cambria Math" w:hAnsi="Cambria Math" w:cs="Times New Roman"/>
+                            <w:sz w:val="24"/>
+                            <w:szCs w:val="24"/>
+                          </w:rPr>
+                          <m:t>2</m:t>
+                        </m:r>
+                      </m:sup>
+                    </m:sSup>
+                  </m:den>
+                </m:f>
+                <m:r>
+                  <w:rPr>
+                    <w:rFonts w:ascii="Cambria Math" w:hAnsi="Cambria Math" w:cs="Times New Roman"/>
+                    <w:sz w:val="24"/>
+                    <w:szCs w:val="24"/>
+                  </w:rPr>
+                  <m:t>-g</m:t>
+                </m:r>
+              </m:e>
+            </m:mr>
+          </m:m>
+        </m:oMath>
+      </m:oMathPara>
+    </w:p>
+    <w:p>
+      <w:pPr>
+        <w:jc w:val="both"/>
+        <w:rPr>
+          <w:rFonts w:ascii="Times New Roman" w:eastAsiaTheme="minorEastAsia" w:hAnsi="Times New Roman" w:cs="Times New Roman"/>
+          <w:sz w:val="24"/>
+          <w:szCs w:val="24"/>
+        </w:rPr>
+      </w:pPr>
+      <w:r>
+        <w:rPr>
+          <w:rFonts w:ascii="Times New Roman" w:eastAsiaTheme="minorEastAsia" w:hAnsi="Times New Roman" w:cs="Times New Roman"/>
+          <w:sz w:val="24"/>
+          <w:szCs w:val="24"/>
+        </w:rPr>
+        <w:t xml:space="preserve">Donde </w:t>
+      </w:r>
+      <m:oMath>
+        <m:sSub>
+          <m:sSubPr>
+            <m:ctrlPr>
+              <w:rPr>
+                <w:rFonts w:ascii="Cambria Math" w:eastAsiaTheme="minorEastAsia" w:hAnsi="Cambria Math" w:cs="Times New Roman"/>
+                <w:i/>
+                <w:sz w:val="24"/>
+                <w:szCs w:val="24"/>
+              </w:rPr>
+            </m:ctrlPr>
+          </m:sSubPr>
+          <m:e>
+            <m:r>
+              <w:rPr>
+                <w:rFonts w:ascii="Cambria Math" w:eastAsiaTheme="minorEastAsia" w:hAnsi="Cambria Math" w:cs="Times New Roman"/>
+                <w:sz w:val="24"/>
+                <w:szCs w:val="24"/>
+              </w:rPr>
+              <m:t>x</m:t>
+            </m:r>
+          </m:e>
+          <m:sub>
+            <m:r>
+              <w:rPr>
+                <w:rFonts w:ascii="Cambria Math" w:eastAsiaTheme="minorEastAsia" w:hAnsi="Cambria Math" w:cs="Times New Roman"/>
+                <w:sz w:val="24"/>
+                <w:szCs w:val="24"/>
+              </w:rPr>
+              <m:t>1</m:t>
+            </m:r>
+          </m:sub>
+        </m:sSub>
+      </m:oMath>
+      <w:r>
+        <w:rPr>
+          <w:rFonts w:ascii="Times New Roman" w:eastAsiaTheme="minorEastAsia" w:hAnsi="Times New Roman" w:cs="Times New Roman"/>
+          <w:sz w:val="24"/>
+          <w:szCs w:val="24"/>
+        </w:rPr>
+        <w:t xml:space="preserve"> es la posición de la pelotita y </w:t>
+      </w:r>
+      <m:oMath>
+        <m:sSub>
+          <m:sSubPr>
+            <m:ctrlPr>
+              <w:rPr>
+                <w:rFonts w:ascii="Cambria Math" w:eastAsiaTheme="minorEastAsia" w:hAnsi="Cambria Math" w:cs="Times New Roman"/>
+                <w:i/>
+                <w:sz w:val="24"/>
+                <w:szCs w:val="24"/>
+              </w:rPr>
+            </m:ctrlPr>
+          </m:sSubPr>
+          <m:e>
+            <m:r>
+              <w:rPr>
+                <w:rFonts w:ascii="Cambria Math" w:eastAsiaTheme="minorEastAsia" w:hAnsi="Cambria Math" w:cs="Times New Roman"/>
+                <w:sz w:val="24"/>
+                <w:szCs w:val="24"/>
+              </w:rPr>
+              <m:t>x</m:t>
+            </m:r>
+          </m:e>
+          <m:sub>
+            <m:r>
+              <w:rPr>
+                <w:rFonts w:ascii="Cambria Math" w:eastAsiaTheme="minorEastAsia" w:hAnsi="Cambria Math" w:cs="Times New Roman"/>
+                <w:sz w:val="24"/>
+                <w:szCs w:val="24"/>
+              </w:rPr>
+              <m:t>2</m:t>
+            </m:r>
+          </m:sub>
+        </m:sSub>
+      </m:oMath>
+      <w:r>
+        <w:rPr>
+          <w:rFonts w:ascii="Times New Roman" w:eastAsiaTheme="minorEastAsia" w:hAnsi="Times New Roman" w:cs="Times New Roman"/>
+          <w:sz w:val="24"/>
+          <w:szCs w:val="24"/>
+        </w:rPr>
+        <w:t xml:space="preserve"> es la velocidad de la misma. Además, El término </w:t>
+      </w:r>
+      <m:oMath>
+        <m:sSub>
+          <m:sSubPr>
+            <m:ctrlPr>
+              <w:rPr>
+                <w:rFonts w:ascii="Cambria Math" w:eastAsiaTheme="minorEastAsia" w:hAnsi="Cambria Math" w:cs="Times New Roman"/>
+                <w:i/>
+                <w:sz w:val="24"/>
+                <w:szCs w:val="24"/>
+              </w:rPr>
+            </m:ctrlPr>
+          </m:sSubPr>
+          <m:e>
+            <m:r>
+              <w:rPr>
+                <w:rFonts w:ascii="Cambria Math" w:eastAsiaTheme="minorEastAsia" w:hAnsi="Cambria Math" w:cs="Times New Roman"/>
+                <w:sz w:val="24"/>
+                <w:szCs w:val="24"/>
+              </w:rPr>
+              <m:t>i</m:t>
+            </m:r>
+          </m:e>
+          <m:sub>
+            <m:r>
+              <w:rPr>
+                <w:rFonts w:ascii="Cambria Math" w:eastAsiaTheme="minorEastAsia" w:hAnsi="Cambria Math" w:cs="Times New Roman"/>
+                <w:sz w:val="24"/>
+                <w:szCs w:val="24"/>
+              </w:rPr>
+              <m:t>0</m:t>
+            </m:r>
+          </m:sub>
+        </m:sSub>
+        <m:r>
+          <w:rPr>
+            <w:rFonts w:ascii="Cambria Math" w:eastAsiaTheme="minorEastAsia" w:hAnsi="Cambria Math" w:cs="Times New Roman"/>
+            <w:sz w:val="24"/>
+            <w:szCs w:val="24"/>
+          </w:rPr>
+          <m:t>+u(t)</m:t>
+        </m:r>
+      </m:oMath>
+      <w:r>
+        <w:rPr>
+          <w:rFonts w:ascii="Times New Roman" w:eastAsiaTheme="minorEastAsia" w:hAnsi="Times New Roman" w:cs="Times New Roman"/>
+          <w:sz w:val="24"/>
+          <w:szCs w:val="24"/>
+        </w:rPr>
+        <w:t xml:space="preserve"> es la corriente del electroimán.</w:t>
+      </w:r>
+    </w:p>
+    <w:p>
+      <w:pPr>
+        <w:jc w:val="both"/>
+        <w:rPr>
+          <w:rFonts w:ascii="Times New Roman" w:eastAsiaTheme="minorEastAsia" w:hAnsi="Times New Roman" w:cs="Times New Roman"/>
+          <w:sz w:val="24"/>
+          <w:szCs w:val="24"/>
+        </w:rPr>
+      </w:pPr>
+      <w:r>
+        <w:rPr>
+          <w:rFonts w:ascii="Times New Roman" w:eastAsiaTheme="minorEastAsia" w:hAnsi="Times New Roman" w:cs="Times New Roman"/>
+          <w:sz w:val="24"/>
+          <w:szCs w:val="24"/>
+        </w:rPr>
+        <w:t>Luego, se puede plantear la siguiente candidata de Lyapunov</w:t>
+      </w:r>
+      <w:r>
+        <w:rPr>
+          <w:rFonts w:ascii="Times New Roman" w:eastAsiaTheme="minorEastAsia" w:hAnsi="Times New Roman" w:cs="Times New Roman"/>
+          <w:sz w:val="24"/>
+          <w:szCs w:val="24"/>
+        </w:rPr>
+        <w:t>:</w:t>
+      </w:r>
+    </w:p>
+    <w:p>
+      <w:pPr>
+        <w:jc w:val="both"/>
+        <w:rPr>
+          <w:rFonts w:ascii="Times New Roman" w:eastAsiaTheme="minorEastAsia" w:hAnsi="Times New Roman" w:cs="Times New Roman"/>
+          <w:sz w:val="24"/>
+          <w:szCs w:val="24"/>
+        </w:rPr>
+      </w:pPr>
+      <m:oMathPara>
+        <m:oMath>
+          <m:r>
+            <w:rPr>
+              <w:rFonts w:ascii="Cambria Math" w:eastAsiaTheme="minorEastAsia" w:hAnsi="Cambria Math" w:cs="Times New Roman"/>
+              <w:sz w:val="24"/>
+              <w:szCs w:val="24"/>
+            </w:rPr>
+            <m:t>V</m:t>
+          </m:r>
+          <m:d>
+            <m:dPr>
+              <m:ctrlPr>
+                <w:rPr>
+                  <w:rFonts w:ascii="Cambria Math" w:eastAsiaTheme="minorEastAsia" w:hAnsi="Cambria Math" w:cs="Times New Roman"/>
+                  <w:i/>
+                  <w:sz w:val="24"/>
+                  <w:szCs w:val="24"/>
+                </w:rPr>
+              </m:ctrlPr>
+            </m:dPr>
+            <m:e>
+              <m:r>
+                <w:rPr>
+                  <w:rFonts w:ascii="Cambria Math" w:eastAsiaTheme="minorEastAsia" w:hAnsi="Cambria Math" w:cs="Times New Roman"/>
+                  <w:sz w:val="24"/>
+                  <w:szCs w:val="24"/>
+                </w:rPr>
+                <m:t>x</m:t>
+              </m:r>
+            </m:e>
+          </m:d>
+          <m:r>
+            <w:rPr>
+              <w:rFonts w:ascii="Cambria Math" w:eastAsiaTheme="minorEastAsia" w:hAnsi="Cambria Math" w:cs="Times New Roman"/>
+              <w:sz w:val="24"/>
+              <w:szCs w:val="24"/>
+            </w:rPr>
+            <m:t>=</m:t>
+          </m:r>
+          <m:f>
+            <m:fPr>
+              <m:ctrlPr>
+                <w:rPr>
+                  <w:rFonts w:ascii="Cambria Math" w:eastAsiaTheme="minorEastAsia" w:hAnsi="Cambria Math" w:cs="Times New Roman"/>
+                  <w:i/>
+                  <w:sz w:val="24"/>
+                  <w:szCs w:val="24"/>
+                </w:rPr>
+              </m:ctrlPr>
+            </m:fPr>
+            <m:num>
+              <m:sSubSup>
+                <m:sSubSupPr>
+                  <m:ctrlPr>
+                    <w:rPr>
+                      <w:rFonts w:ascii="Cambria Math" w:eastAsiaTheme="minorEastAsia" w:hAnsi="Cambria Math" w:cs="Times New Roman"/>
+                      <w:i/>
+                      <w:sz w:val="24"/>
+                      <w:szCs w:val="24"/>
+                    </w:rPr>
+                  </m:ctrlPr>
+                </m:sSubSupPr>
+                <m:e>
+                  <m:r>
+                    <w:rPr>
+                      <w:rFonts w:ascii="Cambria Math" w:eastAsiaTheme="minorEastAsia" w:hAnsi="Cambria Math" w:cs="Times New Roman"/>
+                      <w:sz w:val="24"/>
+                      <w:szCs w:val="24"/>
+                    </w:rPr>
+                    <m:t>x</m:t>
+                  </m:r>
+                </m:e>
+                <m:sub>
+                  <m:r>
+                    <w:rPr>
+                      <w:rFonts w:ascii="Cambria Math" w:eastAsiaTheme="minorEastAsia" w:hAnsi="Cambria Math" w:cs="Times New Roman"/>
+                      <w:sz w:val="24"/>
+                      <w:szCs w:val="24"/>
+                    </w:rPr>
+                    <m:t>1</m:t>
+                  </m:r>
+                </m:sub>
+                <m:sup>
+                  <m:r>
+                    <w:rPr>
+                      <w:rFonts w:ascii="Cambria Math" w:eastAsiaTheme="minorEastAsia" w:hAnsi="Cambria Math" w:cs="Times New Roman"/>
+                      <w:sz w:val="24"/>
+                      <w:szCs w:val="24"/>
+                    </w:rPr>
+                    <m:t>2</m:t>
+                  </m:r>
+                </m:sup>
+              </m:sSubSup>
+            </m:num>
+            <m:den>
+              <m:sSub>
+                <m:sSubPr>
+                  <m:ctrlPr>
+                    <w:rPr>
+                      <w:rFonts w:ascii="Cambria Math" w:eastAsiaTheme="minorEastAsia" w:hAnsi="Cambria Math" w:cs="Times New Roman"/>
+                      <w:i/>
+                      <w:sz w:val="24"/>
+                      <w:szCs w:val="24"/>
+                    </w:rPr>
+                  </m:ctrlPr>
+                </m:sSubPr>
+                <m:e>
+                  <m:r>
+                    <w:rPr>
+                      <w:rFonts w:ascii="Cambria Math" w:eastAsiaTheme="minorEastAsia" w:hAnsi="Cambria Math" w:cs="Times New Roman"/>
+                      <w:sz w:val="24"/>
+                      <w:szCs w:val="24"/>
+                    </w:rPr>
+                    <m:t>y</m:t>
+                  </m:r>
+                </m:e>
+                <m:sub>
+                  <m:r>
+                    <w:rPr>
+                      <w:rFonts w:ascii="Cambria Math" w:eastAsiaTheme="minorEastAsia" w:hAnsi="Cambria Math" w:cs="Times New Roman"/>
+                      <w:sz w:val="24"/>
+                      <w:szCs w:val="24"/>
+                    </w:rPr>
+                    <m:t>0</m:t>
+                  </m:r>
+                </m:sub>
+              </m:sSub>
+              <m:r>
+                <w:rPr>
+                  <w:rFonts w:ascii="Cambria Math" w:eastAsiaTheme="minorEastAsia" w:hAnsi="Cambria Math" w:cs="Times New Roman"/>
+                  <w:sz w:val="24"/>
+                  <w:szCs w:val="24"/>
+                </w:rPr>
+                <m:t>-</m:t>
+              </m:r>
+              <m:sSub>
+                <m:sSubPr>
+                  <m:ctrlPr>
+                    <w:rPr>
+                      <w:rFonts w:ascii="Cambria Math" w:eastAsiaTheme="minorEastAsia" w:hAnsi="Cambria Math" w:cs="Times New Roman"/>
+                      <w:i/>
+                      <w:sz w:val="24"/>
+                      <w:szCs w:val="24"/>
+                    </w:rPr>
+                  </m:ctrlPr>
+                </m:sSubPr>
+                <m:e>
+                  <m:r>
+                    <w:rPr>
+                      <w:rFonts w:ascii="Cambria Math" w:eastAsiaTheme="minorEastAsia" w:hAnsi="Cambria Math" w:cs="Times New Roman"/>
+                      <w:sz w:val="24"/>
+                      <w:szCs w:val="24"/>
+                    </w:rPr>
+                    <m:t>x</m:t>
+                  </m:r>
+                </m:e>
+                <m:sub>
+                  <m:r>
+                    <w:rPr>
+                      <w:rFonts w:ascii="Cambria Math" w:eastAsiaTheme="minorEastAsia" w:hAnsi="Cambria Math" w:cs="Times New Roman"/>
+                      <w:sz w:val="24"/>
+                      <w:szCs w:val="24"/>
+                    </w:rPr>
+                    <m:t>1</m:t>
+                  </m:r>
+                </m:sub>
+              </m:sSub>
+            </m:den>
+          </m:f>
+          <m:r>
+            <w:rPr>
+              <w:rFonts w:ascii="Cambria Math" w:eastAsiaTheme="minorEastAsia" w:hAnsi="Cambria Math" w:cs="Times New Roman"/>
+              <w:sz w:val="24"/>
+              <w:szCs w:val="24"/>
+            </w:rPr>
+            <m:t>+</m:t>
+          </m:r>
+          <m:f>
+            <m:fPr>
+              <m:ctrlPr>
+                <w:rPr>
+                  <w:rFonts w:ascii="Cambria Math" w:eastAsiaTheme="minorEastAsia" w:hAnsi="Cambria Math" w:cs="Times New Roman"/>
+                  <w:i/>
+                  <w:sz w:val="24"/>
+                  <w:szCs w:val="24"/>
+                </w:rPr>
+              </m:ctrlPr>
+            </m:fPr>
+            <m:num>
+              <m:sSubSup>
+                <m:sSubSupPr>
+                  <m:ctrlPr>
+                    <w:rPr>
+                      <w:rFonts w:ascii="Cambria Math" w:eastAsiaTheme="minorEastAsia" w:hAnsi="Cambria Math" w:cs="Times New Roman"/>
+                      <w:i/>
+                      <w:sz w:val="24"/>
+                      <w:szCs w:val="24"/>
+                    </w:rPr>
+                  </m:ctrlPr>
+                </m:sSubSupPr>
+                <m:e>
+                  <m:r>
+                    <w:rPr>
+                      <w:rFonts w:ascii="Cambria Math" w:eastAsiaTheme="minorEastAsia" w:hAnsi="Cambria Math" w:cs="Times New Roman"/>
+                      <w:sz w:val="24"/>
+                      <w:szCs w:val="24"/>
+                    </w:rPr>
+                    <m:t>x</m:t>
+                  </m:r>
+                </m:e>
+                <m:sub>
+                  <m:r>
+                    <w:rPr>
+                      <w:rFonts w:ascii="Cambria Math" w:eastAsiaTheme="minorEastAsia" w:hAnsi="Cambria Math" w:cs="Times New Roman"/>
+                      <w:sz w:val="24"/>
+                      <w:szCs w:val="24"/>
+                    </w:rPr>
+                    <m:t>2</m:t>
+                  </m:r>
+                </m:sub>
+                <m:sup>
+                  <m:r>
+                    <w:rPr>
+                      <w:rFonts w:ascii="Cambria Math" w:eastAsiaTheme="minorEastAsia" w:hAnsi="Cambria Math" w:cs="Times New Roman"/>
+                      <w:sz w:val="24"/>
+                      <w:szCs w:val="24"/>
+                    </w:rPr>
+                    <m:t>2</m:t>
+                  </m:r>
+                </m:sup>
+              </m:sSubSup>
+            </m:num>
+            <m:den>
+              <m:r>
+                <w:rPr>
+                  <w:rFonts w:ascii="Cambria Math" w:eastAsiaTheme="minorEastAsia" w:hAnsi="Cambria Math" w:cs="Times New Roman"/>
+                  <w:sz w:val="24"/>
+                  <w:szCs w:val="24"/>
+                </w:rPr>
+                <m:t>2</m:t>
+              </m:r>
+            </m:den>
+          </m:f>
+        </m:oMath>
+      </m:oMathPara>
+    </w:p>
+    <w:p>
+      <w:pPr>
+        <w:jc w:val="both"/>
+        <w:rPr>
+          <w:rFonts w:ascii="Times New Roman" w:eastAsiaTheme="minorEastAsia" w:hAnsi="Times New Roman" w:cs="Times New Roman"/>
+          <w:sz w:val="24"/>
+          <w:szCs w:val="24"/>
+        </w:rPr>
+      </w:pPr>
+      <w:r>
+        <w:rPr>
+          <w:rFonts w:ascii="Times New Roman" w:eastAsiaTheme="minorEastAsia" w:hAnsi="Times New Roman" w:cs="Times New Roman"/>
+          <w:sz w:val="24"/>
+          <w:szCs w:val="24"/>
+        </w:rPr>
+        <w:t xml:space="preserve">Donde derivando, se puede encontrar una expresión de </w:t>
+      </w:r>
+      <m:oMath>
+        <m:r>
+          <w:rPr>
+            <w:rFonts w:ascii="Cambria Math" w:eastAsiaTheme="minorEastAsia" w:hAnsi="Cambria Math" w:cs="Times New Roman"/>
+            <w:sz w:val="24"/>
+            <w:szCs w:val="24"/>
+          </w:rPr>
+          <m:t>u</m:t>
+        </m:r>
+        <m:d>
+          <m:dPr>
+            <m:ctrlPr>
+              <w:rPr>
+                <w:rFonts w:ascii="Cambria Math" w:eastAsiaTheme="minorEastAsia" w:hAnsi="Cambria Math" w:cs="Times New Roman"/>
+                <w:i/>
+                <w:sz w:val="24"/>
+                <w:szCs w:val="24"/>
+              </w:rPr>
+            </m:ctrlPr>
+          </m:dPr>
+          <m:e>
+            <m:r>
+              <w:rPr>
+                <w:rFonts w:ascii="Cambria Math" w:eastAsiaTheme="minorEastAsia" w:hAnsi="Cambria Math" w:cs="Times New Roman"/>
+                <w:sz w:val="24"/>
+                <w:szCs w:val="24"/>
+              </w:rPr>
+              <m:t>t</m:t>
+            </m:r>
+          </m:e>
+        </m:d>
+        <m:r>
+          <w:rPr>
+            <w:rFonts w:ascii="Cambria Math" w:eastAsiaTheme="minorEastAsia" w:hAnsi="Cambria Math" w:cs="Times New Roman"/>
+            <w:sz w:val="24"/>
+            <w:szCs w:val="24"/>
+          </w:rPr>
+          <m:t>=g</m:t>
+        </m:r>
+        <m:d>
+          <m:dPr>
+            <m:ctrlPr>
+              <w:rPr>
+                <w:rFonts w:ascii="Cambria Math" w:eastAsiaTheme="minorEastAsia" w:hAnsi="Cambria Math" w:cs="Times New Roman"/>
+                <w:i/>
+                <w:sz w:val="24"/>
+                <w:szCs w:val="24"/>
+              </w:rPr>
+            </m:ctrlPr>
+          </m:dPr>
+          <m:e>
+            <m:sSub>
+              <m:sSubPr>
+                <m:ctrlPr>
+                  <w:rPr>
+                    <w:rFonts w:ascii="Cambria Math" w:eastAsiaTheme="minorEastAsia" w:hAnsi="Cambria Math" w:cs="Times New Roman"/>
+                    <w:i/>
+                    <w:sz w:val="24"/>
+                    <w:szCs w:val="24"/>
+                  </w:rPr>
+                </m:ctrlPr>
+              </m:sSubPr>
+              <m:e>
+                <m:r>
+                  <w:rPr>
+                    <w:rFonts w:ascii="Cambria Math" w:eastAsiaTheme="minorEastAsia" w:hAnsi="Cambria Math" w:cs="Times New Roman"/>
+                    <w:sz w:val="24"/>
+                    <w:szCs w:val="24"/>
+                  </w:rPr>
+                  <m:t>x</m:t>
+                </m:r>
+              </m:e>
+              <m:sub>
+                <m:r>
+                  <w:rPr>
+                    <w:rFonts w:ascii="Cambria Math" w:eastAsiaTheme="minorEastAsia" w:hAnsi="Cambria Math" w:cs="Times New Roman"/>
+                    <w:sz w:val="24"/>
+                    <w:szCs w:val="24"/>
+                  </w:rPr>
+                  <m:t>1</m:t>
+                </m:r>
+              </m:sub>
+            </m:sSub>
+            <m:d>
+              <m:dPr>
+                <m:ctrlPr>
+                  <w:rPr>
+                    <w:rFonts w:ascii="Cambria Math" w:eastAsiaTheme="minorEastAsia" w:hAnsi="Cambria Math" w:cs="Times New Roman"/>
+                    <w:i/>
+                    <w:sz w:val="24"/>
+                    <w:szCs w:val="24"/>
+                  </w:rPr>
+                </m:ctrlPr>
+              </m:dPr>
+              <m:e>
+                <m:r>
+                  <w:rPr>
+                    <w:rFonts w:ascii="Cambria Math" w:eastAsiaTheme="minorEastAsia" w:hAnsi="Cambria Math" w:cs="Times New Roman"/>
+                    <w:sz w:val="24"/>
+                    <w:szCs w:val="24"/>
+                  </w:rPr>
+                  <m:t>t</m:t>
+                </m:r>
+              </m:e>
+            </m:d>
+            <m:r>
+              <w:rPr>
+                <w:rFonts w:ascii="Cambria Math" w:eastAsiaTheme="minorEastAsia" w:hAnsi="Cambria Math" w:cs="Times New Roman"/>
+                <w:sz w:val="24"/>
+                <w:szCs w:val="24"/>
+              </w:rPr>
+              <m:t>,</m:t>
+            </m:r>
+            <m:sSub>
+              <m:sSubPr>
+                <m:ctrlPr>
+                  <w:rPr>
+                    <w:rFonts w:ascii="Cambria Math" w:eastAsiaTheme="minorEastAsia" w:hAnsi="Cambria Math" w:cs="Times New Roman"/>
+                    <w:i/>
+                    <w:sz w:val="24"/>
+                    <w:szCs w:val="24"/>
+                  </w:rPr>
+                </m:ctrlPr>
+              </m:sSubPr>
+              <m:e>
+                <m:r>
+                  <w:rPr>
+                    <w:rFonts w:ascii="Cambria Math" w:eastAsiaTheme="minorEastAsia" w:hAnsi="Cambria Math" w:cs="Times New Roman"/>
+                    <w:sz w:val="24"/>
+                    <w:szCs w:val="24"/>
+                  </w:rPr>
+                  <m:t>x</m:t>
+                </m:r>
+              </m:e>
+              <m:sub>
+                <m:r>
+                  <w:rPr>
+                    <w:rFonts w:ascii="Cambria Math" w:eastAsiaTheme="minorEastAsia" w:hAnsi="Cambria Math" w:cs="Times New Roman"/>
+                    <w:sz w:val="24"/>
+                    <w:szCs w:val="24"/>
+                  </w:rPr>
+                  <m:t>2</m:t>
+                </m:r>
+              </m:sub>
+            </m:sSub>
+            <m:d>
+              <m:dPr>
+                <m:ctrlPr>
+                  <w:rPr>
+                    <w:rFonts w:ascii="Cambria Math" w:eastAsiaTheme="minorEastAsia" w:hAnsi="Cambria Math" w:cs="Times New Roman"/>
+                    <w:i/>
+                    <w:sz w:val="24"/>
+                    <w:szCs w:val="24"/>
+                  </w:rPr>
+                </m:ctrlPr>
+              </m:dPr>
+              <m:e>
+                <m:r>
+                  <w:rPr>
+                    <w:rFonts w:ascii="Cambria Math" w:eastAsiaTheme="minorEastAsia" w:hAnsi="Cambria Math" w:cs="Times New Roman"/>
+                    <w:sz w:val="24"/>
+                    <w:szCs w:val="24"/>
+                  </w:rPr>
+                  <m:t>t</m:t>
+                </m:r>
+              </m:e>
+            </m:d>
+          </m:e>
+        </m:d>
+      </m:oMath>
+      <w:r>
+        <w:rPr>
+          <w:rFonts w:ascii="Times New Roman" w:eastAsiaTheme="minorEastAsia" w:hAnsi="Times New Roman" w:cs="Times New Roman"/>
+          <w:sz w:val="24"/>
+          <w:szCs w:val="24"/>
+        </w:rPr>
+        <w:t xml:space="preserve"> tal que:</w:t>
+      </w:r>
+    </w:p>
+    <w:p>
+      <w:pPr>
+        <w:jc w:val="both"/>
+        <w:rPr>
+          <w:rFonts w:ascii="Times New Roman" w:eastAsiaTheme="minorEastAsia" w:hAnsi="Times New Roman" w:cs="Times New Roman"/>
+          <w:sz w:val="24"/>
+          <w:szCs w:val="24"/>
+        </w:rPr>
+      </w:pPr>
+      <m:oMathPara>
+        <m:oMath>
+          <m:sSup>
+            <m:sSupPr>
+              <m:ctrlPr>
+                <w:rPr>
+                  <w:rFonts w:ascii="Cambria Math" w:eastAsiaTheme="minorEastAsia" w:hAnsi="Cambria Math" w:cs="Times New Roman"/>
+                  <w:i/>
+                  <w:sz w:val="24"/>
+                  <w:szCs w:val="24"/>
+                </w:rPr>
+              </m:ctrlPr>
+            </m:sSupPr>
+            <m:e>
+              <m:r>
+                <w:rPr>
+                  <w:rFonts w:ascii="Cambria Math" w:eastAsiaTheme="minorEastAsia" w:hAnsi="Cambria Math" w:cs="Times New Roman"/>
+                  <w:sz w:val="24"/>
+                  <w:szCs w:val="24"/>
+                </w:rPr>
+                <m:t>V</m:t>
+              </m:r>
+            </m:e>
+            <m:sup>
+              <m:r>
+                <w:rPr>
+                  <w:rFonts w:ascii="Cambria Math" w:eastAsiaTheme="minorEastAsia" w:hAnsi="Cambria Math" w:cs="Times New Roman"/>
+                  <w:sz w:val="24"/>
+                  <w:szCs w:val="24"/>
+                </w:rPr>
+                <m:t>'</m:t>
+              </m:r>
+            </m:sup>
+          </m:sSup>
+          <m:d>
+            <m:dPr>
+              <m:ctrlPr>
+                <w:rPr>
+                  <w:rFonts w:ascii="Cambria Math" w:eastAsiaTheme="minorEastAsia" w:hAnsi="Cambria Math" w:cs="Times New Roman"/>
+                  <w:i/>
+                  <w:sz w:val="24"/>
+                  <w:szCs w:val="24"/>
+                </w:rPr>
+              </m:ctrlPr>
+            </m:dPr>
+            <m:e>
+              <m:r>
+                <w:rPr>
+                  <w:rFonts w:ascii="Cambria Math" w:eastAsiaTheme="minorEastAsia" w:hAnsi="Cambria Math" w:cs="Times New Roman"/>
+                  <w:sz w:val="24"/>
+                  <w:szCs w:val="24"/>
+                </w:rPr>
+                <m:t>x</m:t>
+              </m:r>
+            </m:e>
+          </m:d>
+          <m:r>
+            <w:rPr>
+              <w:rFonts w:ascii="Cambria Math" w:eastAsiaTheme="minorEastAsia" w:hAnsi="Cambria Math" w:cs="Times New Roman"/>
+              <w:sz w:val="24"/>
+              <w:szCs w:val="24"/>
+            </w:rPr>
+            <m:t xml:space="preserve">= -c </m:t>
+          </m:r>
+          <m:sSup>
+            <m:sSupPr>
+              <m:ctrlPr>
+                <w:rPr>
+                  <w:rFonts w:ascii="Cambria Math" w:eastAsiaTheme="minorEastAsia" w:hAnsi="Cambria Math" w:cs="Times New Roman"/>
+                  <w:i/>
+                  <w:sz w:val="24"/>
+                  <w:szCs w:val="24"/>
+                </w:rPr>
+              </m:ctrlPr>
+            </m:sSupPr>
+            <m:e>
+              <m:r>
+                <w:rPr>
+                  <w:rFonts w:ascii="Cambria Math" w:eastAsiaTheme="minorEastAsia" w:hAnsi="Cambria Math" w:cs="Times New Roman"/>
+                  <w:sz w:val="24"/>
+                  <w:szCs w:val="24"/>
+                </w:rPr>
+                <m:t>x</m:t>
+              </m:r>
+            </m:e>
+            <m:sup>
+              <m:r>
+                <w:rPr>
+                  <w:rFonts w:ascii="Cambria Math" w:eastAsiaTheme="minorEastAsia" w:hAnsi="Cambria Math" w:cs="Times New Roman"/>
+                  <w:sz w:val="24"/>
+                  <w:szCs w:val="24"/>
+                </w:rPr>
+                <m:t>2</m:t>
+              </m:r>
+            </m:sup>
+          </m:sSup>
+          <m:r>
+            <w:rPr>
+              <w:rFonts w:ascii="Cambria Math" w:eastAsiaTheme="minorEastAsia" w:hAnsi="Cambria Math" w:cs="Times New Roman"/>
+              <w:sz w:val="24"/>
+              <w:szCs w:val="24"/>
+            </w:rPr>
+            <m:t>→V'(x)/</m:t>
+          </m:r>
+          <m:sSub>
+            <m:sSubPr>
+              <m:ctrlPr>
+                <w:rPr>
+                  <w:rFonts w:ascii="Cambria Math" w:eastAsiaTheme="minorEastAsia" w:hAnsi="Cambria Math" w:cs="Times New Roman"/>
+                  <w:i/>
+                  <w:sz w:val="24"/>
+                  <w:szCs w:val="24"/>
+                </w:rPr>
+              </m:ctrlPr>
+            </m:sSubPr>
+            <m:e>
+              <m:r>
+                <w:rPr>
+                  <w:rFonts w:ascii="Cambria Math" w:eastAsiaTheme="minorEastAsia" w:hAnsi="Cambria Math" w:cs="Times New Roman"/>
+                  <w:sz w:val="24"/>
+                  <w:szCs w:val="24"/>
+                </w:rPr>
+                <m:t>x</m:t>
+              </m:r>
+            </m:e>
+            <m:sub>
+              <m:r>
+                <w:rPr>
+                  <w:rFonts w:ascii="Cambria Math" w:eastAsiaTheme="minorEastAsia" w:hAnsi="Cambria Math" w:cs="Times New Roman"/>
+                  <w:sz w:val="24"/>
+                  <w:szCs w:val="24"/>
+                </w:rPr>
+                <m:t>2</m:t>
+              </m:r>
+            </m:sub>
+          </m:sSub>
+          <m:r>
+            <w:rPr>
+              <w:rFonts w:ascii="Cambria Math" w:eastAsiaTheme="minorEastAsia" w:hAnsi="Cambria Math" w:cs="Times New Roman"/>
+              <w:sz w:val="24"/>
+              <w:szCs w:val="24"/>
+            </w:rPr>
+            <m:t xml:space="preserve">=-c </m:t>
+          </m:r>
+          <m:sSub>
+            <m:sSubPr>
+              <m:ctrlPr>
+                <w:rPr>
+                  <w:rFonts w:ascii="Cambria Math" w:eastAsiaTheme="minorEastAsia" w:hAnsi="Cambria Math" w:cs="Times New Roman"/>
+                  <w:i/>
+                  <w:sz w:val="24"/>
+                  <w:szCs w:val="24"/>
+                </w:rPr>
+              </m:ctrlPr>
+            </m:sSubPr>
+            <m:e>
+              <m:r>
+                <w:rPr>
+                  <w:rFonts w:ascii="Cambria Math" w:eastAsiaTheme="minorEastAsia" w:hAnsi="Cambria Math" w:cs="Times New Roman"/>
+                  <w:sz w:val="24"/>
+                  <w:szCs w:val="24"/>
+                </w:rPr>
+                <m:t>x</m:t>
+              </m:r>
+            </m:e>
+            <m:sub>
+              <m:r>
+                <w:rPr>
+                  <w:rFonts w:ascii="Cambria Math" w:eastAsiaTheme="minorEastAsia" w:hAnsi="Cambria Math" w:cs="Times New Roman"/>
+                  <w:sz w:val="24"/>
+                  <w:szCs w:val="24"/>
+                </w:rPr>
+                <m:t>2</m:t>
+              </m:r>
+            </m:sub>
+          </m:sSub>
+        </m:oMath>
+      </m:oMathPara>
+    </w:p>
+    <w:p>
+      <w:pPr>
+        <w:jc w:val="both"/>
+        <w:rPr>
+          <w:rFonts w:ascii="Times New Roman" w:eastAsiaTheme="minorEastAsia" w:hAnsi="Times New Roman" w:cs="Times New Roman"/>
+          <w:sz w:val="24"/>
+          <w:szCs w:val="24"/>
+        </w:rPr>
+      </w:pPr>
+      <w:r>
+        <w:rPr>
+          <w:rFonts w:ascii="Times New Roman" w:eastAsiaTheme="minorEastAsia" w:hAnsi="Times New Roman" w:cs="Times New Roman"/>
+          <w:sz w:val="24"/>
+          <w:szCs w:val="24"/>
+        </w:rPr>
+        <w:t xml:space="preserve">1) Demostrar que el origen es un punto de equilibrio de la ecuación (13) para cuando </w:t>
+      </w:r>
+      <m:oMath>
+        <m:r>
+          <w:rPr>
+            <w:rFonts w:ascii="Cambria Math" w:eastAsiaTheme="minorEastAsia" w:hAnsi="Cambria Math" w:cs="Times New Roman"/>
+            <w:sz w:val="24"/>
+            <w:szCs w:val="24"/>
+          </w:rPr>
+          <m:t>u</m:t>
+        </m:r>
+        <m:d>
+          <m:dPr>
+            <m:ctrlPr>
+              <w:rPr>
+                <w:rFonts w:ascii="Cambria Math" w:eastAsiaTheme="minorEastAsia" w:hAnsi="Cambria Math" w:cs="Times New Roman"/>
+                <w:i/>
+                <w:sz w:val="24"/>
+                <w:szCs w:val="24"/>
+              </w:rPr>
+            </m:ctrlPr>
+          </m:dPr>
+          <m:e>
+            <m:r>
+              <w:rPr>
+                <w:rFonts w:ascii="Cambria Math" w:eastAsiaTheme="minorEastAsia" w:hAnsi="Cambria Math" w:cs="Times New Roman"/>
+                <w:sz w:val="24"/>
+                <w:szCs w:val="24"/>
+              </w:rPr>
+              <m:t>t</m:t>
+            </m:r>
+          </m:e>
+        </m:d>
+        <m:r>
+          <w:rPr>
+            <w:rFonts w:ascii="Cambria Math" w:eastAsiaTheme="minorEastAsia" w:hAnsi="Cambria Math" w:cs="Times New Roman"/>
+            <w:sz w:val="24"/>
+            <w:szCs w:val="24"/>
+          </w:rPr>
+          <m:t>=0.</m:t>
+        </m:r>
+      </m:oMath>
+      <w:r>
+        <w:rPr>
+          <w:rFonts w:ascii="Times New Roman" w:eastAsiaTheme="minorEastAsia" w:hAnsi="Times New Roman" w:cs="Times New Roman"/>
+          <w:sz w:val="24"/>
+          <w:szCs w:val="24"/>
+        </w:rPr>
+        <w:t xml:space="preserve"> Utilizar la ecuación (9) que vincula los parámetros</w:t>
+      </w:r>
+    </w:p>
+    <w:p>
+      <w:pPr>
+        <w:jc w:val="both"/>
+        <w:rPr>
+          <w:rFonts w:ascii="Times New Roman" w:eastAsiaTheme="minorEastAsia" w:hAnsi="Times New Roman" w:cs="Times New Roman"/>
+          <w:sz w:val="24"/>
+          <w:szCs w:val="24"/>
+        </w:rPr>
+      </w:pPr>
+      <m:oMathPara>
+        <m:oMath>
+          <m:m>
+            <m:mPr>
+              <m:mcs>
+                <m:mc>
+                  <m:mcPr>
+                    <m:count m:val="1"/>
+                    <m:mcJc m:val="center"/>
+                  </m:mcPr>
+                </m:mc>
+              </m:mcs>
+              <m:ctrlPr>
+                <w:rPr>
+                  <w:rFonts w:ascii="Cambria Math" w:hAnsi="Cambria Math" w:cs="Times New Roman"/>
+                  <w:i/>
+                  <w:sz w:val="24"/>
+                  <w:szCs w:val="24"/>
+                </w:rPr>
+              </m:ctrlPr>
+            </m:mPr>
+            <m:mr>
+              <m:e>
+                <m:sSub>
+                  <m:sSubPr>
+                    <m:ctrlPr>
+                      <w:rPr>
+                        <w:rFonts w:ascii="Cambria Math" w:hAnsi="Cambria Math" w:cs="Times New Roman"/>
+                        <w:i/>
+                        <w:sz w:val="24"/>
+                        <w:szCs w:val="24"/>
+                      </w:rPr>
+                    </m:ctrlPr>
+                  </m:sSubPr>
+                  <m:e>
+                    <m:r>
+                      <w:rPr>
+                        <w:rFonts w:ascii="Cambria Math" w:hAnsi="Cambria Math" w:cs="Times New Roman"/>
+                        <w:sz w:val="24"/>
+                        <w:szCs w:val="24"/>
+                      </w:rPr>
+                      <m:t>x</m:t>
+                    </m:r>
+                  </m:e>
+                  <m:sub>
+                    <m:r>
+                      <w:rPr>
+                        <w:rFonts w:ascii="Cambria Math" w:hAnsi="Cambria Math" w:cs="Times New Roman"/>
+                        <w:sz w:val="24"/>
+                        <w:szCs w:val="24"/>
+                      </w:rPr>
+                      <m:t>2</m:t>
+                    </m:r>
+                  </m:sub>
+                </m:sSub>
+                <m:d>
+                  <m:dPr>
+                    <m:ctrlPr>
+                      <w:rPr>
+                        <w:rFonts w:ascii="Cambria Math" w:hAnsi="Cambria Math" w:cs="Times New Roman"/>
+                        <w:i/>
+                        <w:sz w:val="24"/>
+                        <w:szCs w:val="24"/>
+                      </w:rPr>
+                    </m:ctrlPr>
+                  </m:dPr>
+                  <m:e>
+                    <m:r>
+                      <w:rPr>
+                        <w:rFonts w:ascii="Cambria Math" w:hAnsi="Cambria Math" w:cs="Times New Roman"/>
+                        <w:sz w:val="24"/>
+                        <w:szCs w:val="24"/>
+                      </w:rPr>
+                      <m:t>t</m:t>
+                    </m:r>
+                  </m:e>
+                </m:d>
+                <m:r>
+                  <w:rPr>
+                    <w:rFonts w:ascii="Cambria Math" w:hAnsi="Cambria Math" w:cs="Times New Roman"/>
+                    <w:sz w:val="24"/>
+                    <w:szCs w:val="24"/>
+                  </w:rPr>
+                  <m:t>=0</m:t>
+                </m:r>
+              </m:e>
+            </m:mr>
+            <m:mr>
+              <m:e>
+                <m:f>
+                  <m:fPr>
+                    <m:ctrlPr>
+                      <w:rPr>
+                        <w:rFonts w:ascii="Cambria Math" w:hAnsi="Cambria Math" w:cs="Times New Roman"/>
+                        <w:i/>
+                        <w:sz w:val="24"/>
+                        <w:szCs w:val="24"/>
+                      </w:rPr>
+                    </m:ctrlPr>
+                  </m:fPr>
+                  <m:num>
+                    <m:sSub>
+                      <m:sSubPr>
+                        <m:ctrlPr>
+                          <w:rPr>
+                            <w:rFonts w:ascii="Cambria Math" w:hAnsi="Cambria Math" w:cs="Times New Roman"/>
+                            <w:i/>
+                            <w:sz w:val="24"/>
+                            <w:szCs w:val="24"/>
+                          </w:rPr>
+                        </m:ctrlPr>
+                      </m:sSubPr>
+                      <m:e>
+                        <m:r>
+                          <w:rPr>
+                            <w:rFonts w:ascii="Cambria Math" w:hAnsi="Cambria Math" w:cs="Times New Roman"/>
+                            <w:sz w:val="24"/>
+                            <w:szCs w:val="24"/>
+                          </w:rPr>
+                          <m:t>L</m:t>
+                        </m:r>
+                      </m:e>
+                      <m:sub>
+                        <m:r>
+                          <w:rPr>
+                            <w:rFonts w:ascii="Cambria Math" w:hAnsi="Cambria Math" w:cs="Times New Roman"/>
+                            <w:sz w:val="24"/>
+                            <w:szCs w:val="24"/>
+                          </w:rPr>
+                          <m:t>0</m:t>
+                        </m:r>
+                      </m:sub>
+                    </m:sSub>
+                    <m:sSub>
+                      <m:sSubPr>
+                        <m:ctrlPr>
+                          <w:rPr>
+                            <w:rFonts w:ascii="Cambria Math" w:hAnsi="Cambria Math" w:cs="Times New Roman"/>
+                            <w:i/>
+                            <w:sz w:val="24"/>
+                            <w:szCs w:val="24"/>
+                          </w:rPr>
+                        </m:ctrlPr>
+                      </m:sSubPr>
+                      <m:e>
+                        <m:r>
+                          <w:rPr>
+                            <w:rFonts w:ascii="Cambria Math" w:hAnsi="Cambria Math" w:cs="Times New Roman"/>
+                            <w:sz w:val="24"/>
+                            <w:szCs w:val="24"/>
+                          </w:rPr>
+                          <m:t>y</m:t>
+                        </m:r>
+                      </m:e>
+                      <m:sub>
+                        <m:r>
+                          <w:rPr>
+                            <w:rFonts w:ascii="Cambria Math" w:hAnsi="Cambria Math" w:cs="Times New Roman"/>
+                            <w:sz w:val="24"/>
+                            <w:szCs w:val="24"/>
+                          </w:rPr>
+                          <m:t>0</m:t>
+                        </m:r>
+                      </m:sub>
+                    </m:sSub>
+                    <m:sSup>
+                      <m:sSupPr>
+                        <m:ctrlPr>
+                          <w:rPr>
+                            <w:rFonts w:ascii="Cambria Math" w:hAnsi="Cambria Math" w:cs="Times New Roman"/>
+                            <w:i/>
+                            <w:sz w:val="24"/>
+                            <w:szCs w:val="24"/>
+                          </w:rPr>
+                        </m:ctrlPr>
+                      </m:sSupPr>
+                      <m:e>
+                        <m:d>
+                          <m:dPr>
+                            <m:ctrlPr>
+                              <w:rPr>
+                                <w:rFonts w:ascii="Cambria Math" w:hAnsi="Cambria Math" w:cs="Times New Roman"/>
+                                <w:i/>
+                                <w:sz w:val="24"/>
+                                <w:szCs w:val="24"/>
+                              </w:rPr>
+                            </m:ctrlPr>
+                          </m:dPr>
+                          <m:e>
+                            <m:r>
+                              <w:rPr>
+                                <w:rFonts w:ascii="Cambria Math" w:hAnsi="Cambria Math" w:cs="Times New Roman"/>
+                                <w:sz w:val="24"/>
+                                <w:szCs w:val="24"/>
+                              </w:rPr>
+                              <m:t>u</m:t>
+                            </m:r>
+                            <m:d>
+                              <m:dPr>
+                                <m:ctrlPr>
+                                  <w:rPr>
+                                    <w:rFonts w:ascii="Cambria Math" w:hAnsi="Cambria Math" w:cs="Times New Roman"/>
+                                    <w:i/>
+                                    <w:sz w:val="24"/>
+                                    <w:szCs w:val="24"/>
+                                  </w:rPr>
+                                </m:ctrlPr>
+                              </m:dPr>
+                              <m:e>
+                                <m:r>
+                                  <w:rPr>
+                                    <w:rFonts w:ascii="Cambria Math" w:hAnsi="Cambria Math" w:cs="Times New Roman"/>
+                                    <w:sz w:val="24"/>
+                                    <w:szCs w:val="24"/>
+                                  </w:rPr>
+                                  <m:t>t</m:t>
+                                </m:r>
+                              </m:e>
+                            </m:d>
+                            <m:r>
+                              <w:rPr>
+                                <w:rFonts w:ascii="Cambria Math" w:hAnsi="Cambria Math" w:cs="Times New Roman"/>
+                                <w:sz w:val="24"/>
+                                <w:szCs w:val="24"/>
+                              </w:rPr>
+                              <m:t>-</m:t>
+                            </m:r>
+                            <m:sSub>
+                              <m:sSubPr>
+                                <m:ctrlPr>
+                                  <w:rPr>
+                                    <w:rFonts w:ascii="Cambria Math" w:hAnsi="Cambria Math" w:cs="Times New Roman"/>
+                                    <w:i/>
+                                    <w:sz w:val="24"/>
+                                    <w:szCs w:val="24"/>
+                                  </w:rPr>
+                                </m:ctrlPr>
+                              </m:sSubPr>
+                              <m:e>
+                                <m:r>
+                                  <w:rPr>
+                                    <w:rFonts w:ascii="Cambria Math" w:hAnsi="Cambria Math" w:cs="Times New Roman"/>
+                                    <w:sz w:val="24"/>
+                                    <w:szCs w:val="24"/>
+                                  </w:rPr>
+                                  <m:t>i</m:t>
+                                </m:r>
+                              </m:e>
+                              <m:sub>
+                                <m:r>
+                                  <w:rPr>
+                                    <w:rFonts w:ascii="Cambria Math" w:hAnsi="Cambria Math" w:cs="Times New Roman"/>
+                                    <w:sz w:val="24"/>
+                                    <w:szCs w:val="24"/>
+                                  </w:rPr>
+                                  <m:t>0</m:t>
+                                </m:r>
+                              </m:sub>
+                            </m:sSub>
+                          </m:e>
+                        </m:d>
+                      </m:e>
+                      <m:sup>
+                        <m:r>
+                          <w:rPr>
+                            <w:rFonts w:ascii="Cambria Math" w:hAnsi="Cambria Math" w:cs="Times New Roman"/>
+                            <w:sz w:val="24"/>
+                            <w:szCs w:val="24"/>
+                          </w:rPr>
+                          <m:t>2</m:t>
+                        </m:r>
+                      </m:sup>
+                    </m:sSup>
+                  </m:num>
+                  <m:den>
+                    <m:r>
+                      <w:rPr>
+                        <w:rFonts w:ascii="Cambria Math" w:hAnsi="Cambria Math" w:cs="Times New Roman"/>
+                        <w:sz w:val="24"/>
+                        <w:szCs w:val="24"/>
+                      </w:rPr>
+                      <m:t>2m</m:t>
+                    </m:r>
+                    <m:sSup>
+                      <m:sSupPr>
+                        <m:ctrlPr>
+                          <w:rPr>
+                            <w:rFonts w:ascii="Cambria Math" w:hAnsi="Cambria Math" w:cs="Times New Roman"/>
+                            <w:i/>
+                            <w:sz w:val="24"/>
+                            <w:szCs w:val="24"/>
+                          </w:rPr>
+                        </m:ctrlPr>
+                      </m:sSupPr>
+                      <m:e>
+                        <m:d>
+                          <m:dPr>
+                            <m:ctrlPr>
+                              <w:rPr>
+                                <w:rFonts w:ascii="Cambria Math" w:hAnsi="Cambria Math" w:cs="Times New Roman"/>
+                                <w:i/>
+                                <w:sz w:val="24"/>
+                                <w:szCs w:val="24"/>
+                              </w:rPr>
+                            </m:ctrlPr>
+                          </m:dPr>
+                          <m:e>
+                            <m:sSub>
+                              <m:sSubPr>
+                                <m:ctrlPr>
+                                  <w:rPr>
+                                    <w:rFonts w:ascii="Cambria Math" w:hAnsi="Cambria Math" w:cs="Times New Roman"/>
+                                    <w:i/>
+                                    <w:sz w:val="24"/>
+                                    <w:szCs w:val="24"/>
+                                  </w:rPr>
+                                </m:ctrlPr>
+                              </m:sSubPr>
+                              <m:e>
+                                <m:r>
+                                  <w:rPr>
+                                    <w:rFonts w:ascii="Cambria Math" w:hAnsi="Cambria Math" w:cs="Times New Roman"/>
+                                    <w:sz w:val="24"/>
+                                    <w:szCs w:val="24"/>
+                                  </w:rPr>
+                                  <m:t>y</m:t>
+                                </m:r>
+                              </m:e>
+                              <m:sub>
+                                <m:r>
+                                  <w:rPr>
+                                    <w:rFonts w:ascii="Cambria Math" w:hAnsi="Cambria Math" w:cs="Times New Roman"/>
+                                    <w:sz w:val="24"/>
+                                    <w:szCs w:val="24"/>
+                                  </w:rPr>
+                                  <m:t>0</m:t>
+                                </m:r>
+                              </m:sub>
+                            </m:sSub>
+                            <m:r>
+                              <w:rPr>
+                                <w:rFonts w:ascii="Cambria Math" w:hAnsi="Cambria Math" w:cs="Times New Roman"/>
+                                <w:sz w:val="24"/>
+                                <w:szCs w:val="24"/>
+                              </w:rPr>
+                              <m:t>-</m:t>
+                            </m:r>
+                            <m:sSub>
+                              <m:sSubPr>
+                                <m:ctrlPr>
+                                  <w:rPr>
+                                    <w:rFonts w:ascii="Cambria Math" w:hAnsi="Cambria Math" w:cs="Times New Roman"/>
+                                    <w:i/>
+                                    <w:sz w:val="24"/>
+                                    <w:szCs w:val="24"/>
+                                  </w:rPr>
+                                </m:ctrlPr>
+                              </m:sSubPr>
+                              <m:e>
+                                <m:r>
+                                  <w:rPr>
+                                    <w:rFonts w:ascii="Cambria Math" w:hAnsi="Cambria Math" w:cs="Times New Roman"/>
+                                    <w:sz w:val="24"/>
+                                    <w:szCs w:val="24"/>
+                                  </w:rPr>
+                                  <m:t>x</m:t>
+                                </m:r>
+                              </m:e>
+                              <m:sub>
+                                <m:r>
+                                  <w:rPr>
+                                    <w:rFonts w:ascii="Cambria Math" w:hAnsi="Cambria Math" w:cs="Times New Roman"/>
+                                    <w:sz w:val="24"/>
+                                    <w:szCs w:val="24"/>
+                                  </w:rPr>
+                                  <m:t>1</m:t>
+                                </m:r>
+                              </m:sub>
+                            </m:sSub>
+                          </m:e>
+                        </m:d>
+                      </m:e>
+                      <m:sup>
+                        <m:r>
+                          <w:rPr>
+                            <w:rFonts w:ascii="Cambria Math" w:hAnsi="Cambria Math" w:cs="Times New Roman"/>
+                            <w:sz w:val="24"/>
+                            <w:szCs w:val="24"/>
+                          </w:rPr>
+                          <m:t>2</m:t>
+                        </m:r>
+                      </m:sup>
+                    </m:sSup>
+                  </m:den>
+                </m:f>
+                <m:r>
+                  <w:rPr>
+                    <w:rFonts w:ascii="Cambria Math" w:hAnsi="Cambria Math" w:cs="Times New Roman"/>
+                    <w:sz w:val="24"/>
+                    <w:szCs w:val="24"/>
+                  </w:rPr>
+                  <m:t>-g</m:t>
+                </m:r>
+                <m:r>
+                  <w:rPr>
+                    <w:rFonts w:ascii="Cambria Math" w:hAnsi="Cambria Math" w:cs="Times New Roman"/>
+                    <w:sz w:val="24"/>
+                    <w:szCs w:val="24"/>
+                  </w:rPr>
+                  <m:t>=0</m:t>
+                </m:r>
+              </m:e>
+            </m:mr>
+          </m:m>
+        </m:oMath>
+      </m:oMathPara>
+    </w:p>
+    <w:p>
+      <w:pPr>
+        <w:jc w:val="both"/>
+        <w:rPr>
+          <w:rFonts w:ascii="Times New Roman" w:eastAsiaTheme="minorEastAsia" w:hAnsi="Times New Roman" w:cs="Times New Roman"/>
+          <w:sz w:val="24"/>
+          <w:szCs w:val="24"/>
+        </w:rPr>
+      </w:pPr>
+      <w:r>
+        <w:rPr>
+          <w:rFonts w:ascii="Times New Roman" w:eastAsiaTheme="minorEastAsia" w:hAnsi="Times New Roman" w:cs="Times New Roman"/>
+          <w:sz w:val="24"/>
+          <w:szCs w:val="24"/>
+        </w:rPr>
+        <w:t xml:space="preserve">De la segunda ecuación, reemplazando </w:t>
+      </w:r>
+      <m:oMath>
+        <m:r>
+          <w:rPr>
+            <w:rFonts w:ascii="Cambria Math" w:eastAsiaTheme="minorEastAsia" w:hAnsi="Cambria Math" w:cs="Times New Roman"/>
+            <w:sz w:val="24"/>
+            <w:szCs w:val="24"/>
+          </w:rPr>
+          <m:t>u</m:t>
+        </m:r>
+        <m:d>
+          <m:dPr>
+            <m:ctrlPr>
+              <w:rPr>
+                <w:rFonts w:ascii="Cambria Math" w:eastAsiaTheme="minorEastAsia" w:hAnsi="Cambria Math" w:cs="Times New Roman"/>
+                <w:i/>
+                <w:sz w:val="24"/>
+                <w:szCs w:val="24"/>
+              </w:rPr>
+            </m:ctrlPr>
+          </m:dPr>
+          <m:e>
+            <m:r>
+              <w:rPr>
+                <w:rFonts w:ascii="Cambria Math" w:eastAsiaTheme="minorEastAsia" w:hAnsi="Cambria Math" w:cs="Times New Roman"/>
+                <w:sz w:val="24"/>
+                <w:szCs w:val="24"/>
+              </w:rPr>
+              <m:t>t</m:t>
+            </m:r>
+          </m:e>
+        </m:d>
+        <m:r>
+          <w:rPr>
+            <w:rFonts w:ascii="Cambria Math" w:eastAsiaTheme="minorEastAsia" w:hAnsi="Cambria Math" w:cs="Times New Roman"/>
+            <w:sz w:val="24"/>
+            <w:szCs w:val="24"/>
+          </w:rPr>
+          <m:t xml:space="preserve">=0 e </m:t>
+        </m:r>
+        <m:sSub>
+          <m:sSubPr>
+            <m:ctrlPr>
+              <w:rPr>
+                <w:rFonts w:ascii="Cambria Math" w:eastAsiaTheme="minorEastAsia" w:hAnsi="Cambria Math" w:cs="Times New Roman"/>
+                <w:i/>
+                <w:sz w:val="24"/>
+                <w:szCs w:val="24"/>
+              </w:rPr>
+            </m:ctrlPr>
+          </m:sSubPr>
+          <m:e>
+            <m:r>
+              <w:rPr>
+                <w:rFonts w:ascii="Cambria Math" w:eastAsiaTheme="minorEastAsia" w:hAnsi="Cambria Math" w:cs="Times New Roman"/>
+                <w:sz w:val="24"/>
+                <w:szCs w:val="24"/>
+              </w:rPr>
+              <m:t>i</m:t>
+            </m:r>
+          </m:e>
+          <m:sub>
+            <m:r>
+              <w:rPr>
+                <w:rFonts w:ascii="Cambria Math" w:eastAsiaTheme="minorEastAsia" w:hAnsi="Cambria Math" w:cs="Times New Roman"/>
+                <w:sz w:val="24"/>
+                <w:szCs w:val="24"/>
+              </w:rPr>
+              <m:t>0</m:t>
+            </m:r>
+          </m:sub>
+        </m:sSub>
+      </m:oMath>
+      <w:r>
+        <w:rPr>
+          <w:rFonts w:ascii="Times New Roman" w:eastAsiaTheme="minorEastAsia" w:hAnsi="Times New Roman" w:cs="Times New Roman"/>
+          <w:sz w:val="24"/>
+          <w:szCs w:val="24"/>
+        </w:rPr>
+        <w:t xml:space="preserve"> con su correspondiente ecuación:</w:t>
+      </w:r>
+    </w:p>
+    <w:p>
+      <w:pPr>
+        <w:jc w:val="both"/>
+        <w:rPr>
+          <w:rFonts w:ascii="Times New Roman" w:eastAsiaTheme="minorEastAsia" w:hAnsi="Times New Roman" w:cs="Times New Roman"/>
+          <w:sz w:val="24"/>
+          <w:szCs w:val="24"/>
+        </w:rPr>
+      </w:pPr>
+      <m:oMathPara>
+        <m:oMath>
+          <m:f>
+            <m:fPr>
+              <m:ctrlPr>
+                <w:rPr>
+                  <w:rFonts w:ascii="Cambria Math" w:hAnsi="Cambria Math" w:cs="Times New Roman"/>
+                  <w:i/>
+                  <w:sz w:val="24"/>
+                  <w:szCs w:val="24"/>
+                </w:rPr>
+              </m:ctrlPr>
+            </m:fPr>
+            <m:num>
+              <m:sSub>
+                <m:sSubPr>
+                  <m:ctrlPr>
+                    <w:rPr>
+                      <w:rFonts w:ascii="Cambria Math" w:hAnsi="Cambria Math" w:cs="Times New Roman"/>
+                      <w:i/>
+                      <w:sz w:val="24"/>
+                      <w:szCs w:val="24"/>
+                    </w:rPr>
+                  </m:ctrlPr>
+                </m:sSubPr>
+                <m:e>
+                  <m:r>
+                    <w:rPr>
+                      <w:rFonts w:ascii="Cambria Math" w:hAnsi="Cambria Math" w:cs="Times New Roman"/>
+                      <w:sz w:val="24"/>
+                      <w:szCs w:val="24"/>
+                    </w:rPr>
+                    <m:t>L</m:t>
+                  </m:r>
+                </m:e>
+                <m:sub>
+                  <m:r>
+                    <w:rPr>
+                      <w:rFonts w:ascii="Cambria Math" w:hAnsi="Cambria Math" w:cs="Times New Roman"/>
+                      <w:sz w:val="24"/>
+                      <w:szCs w:val="24"/>
+                    </w:rPr>
+                    <m:t>0</m:t>
+                  </m:r>
+                </m:sub>
+              </m:sSub>
+              <m:sSub>
+                <m:sSubPr>
+                  <m:ctrlPr>
+                    <w:rPr>
+                      <w:rFonts w:ascii="Cambria Math" w:hAnsi="Cambria Math" w:cs="Times New Roman"/>
+                      <w:i/>
+                      <w:sz w:val="24"/>
+                      <w:szCs w:val="24"/>
+                    </w:rPr>
+                  </m:ctrlPr>
+                </m:sSubPr>
+                <m:e>
+                  <m:r>
+                    <w:rPr>
+                      <w:rFonts w:ascii="Cambria Math" w:hAnsi="Cambria Math" w:cs="Times New Roman"/>
+                      <w:sz w:val="24"/>
+                      <w:szCs w:val="24"/>
+                    </w:rPr>
+                    <m:t>y</m:t>
+                  </m:r>
+                </m:e>
+                <m:sub>
+                  <m:r>
+                    <w:rPr>
+                      <w:rFonts w:ascii="Cambria Math" w:hAnsi="Cambria Math" w:cs="Times New Roman"/>
+                      <w:sz w:val="24"/>
+                      <w:szCs w:val="24"/>
+                    </w:rPr>
+                    <m:t>0</m:t>
+                  </m:r>
+                </m:sub>
+              </m:sSub>
+              <m:d>
+                <m:dPr>
+                  <m:ctrlPr>
+                    <w:rPr>
+                      <w:rFonts w:ascii="Cambria Math" w:hAnsi="Cambria Math" w:cs="Times New Roman"/>
+                      <w:i/>
+                      <w:sz w:val="24"/>
+                      <w:szCs w:val="24"/>
+                    </w:rPr>
+                  </m:ctrlPr>
+                </m:dPr>
+                <m:e>
+                  <m:f>
+                    <m:fPr>
+                      <m:ctrlPr>
+                        <w:rPr>
+                          <w:rFonts w:ascii="Cambria Math" w:hAnsi="Cambria Math" w:cs="Times New Roman"/>
+                          <w:i/>
+                          <w:sz w:val="24"/>
+                          <w:szCs w:val="24"/>
+                        </w:rPr>
+                      </m:ctrlPr>
+                    </m:fPr>
+                    <m:num>
+                      <m:r>
+                        <w:rPr>
+                          <w:rFonts w:ascii="Cambria Math" w:hAnsi="Cambria Math" w:cs="Times New Roman"/>
+                          <w:sz w:val="24"/>
+                          <w:szCs w:val="24"/>
+                        </w:rPr>
+                        <m:t>2mg</m:t>
+                      </m:r>
+                      <m:sSub>
+                        <m:sSubPr>
+                          <m:ctrlPr>
+                            <w:rPr>
+                              <w:rFonts w:ascii="Cambria Math" w:hAnsi="Cambria Math" w:cs="Times New Roman"/>
+                              <w:i/>
+                              <w:sz w:val="24"/>
+                              <w:szCs w:val="24"/>
+                            </w:rPr>
+                          </m:ctrlPr>
+                        </m:sSubPr>
+                        <m:e>
+                          <m:r>
+                            <w:rPr>
+                              <w:rFonts w:ascii="Cambria Math" w:hAnsi="Cambria Math" w:cs="Times New Roman"/>
+                              <w:sz w:val="24"/>
+                              <w:szCs w:val="24"/>
+                            </w:rPr>
+                            <m:t>y</m:t>
+                          </m:r>
+                        </m:e>
+                        <m:sub>
+                          <m:r>
+                            <w:rPr>
+                              <w:rFonts w:ascii="Cambria Math" w:hAnsi="Cambria Math" w:cs="Times New Roman"/>
+                              <w:sz w:val="24"/>
+                              <w:szCs w:val="24"/>
+                            </w:rPr>
+                            <m:t>0</m:t>
+                          </m:r>
+                        </m:sub>
+                      </m:sSub>
+                    </m:num>
+                    <m:den>
+                      <m:sSub>
+                        <m:sSubPr>
+                          <m:ctrlPr>
+                            <w:rPr>
+                              <w:rFonts w:ascii="Cambria Math" w:hAnsi="Cambria Math" w:cs="Times New Roman"/>
+                              <w:i/>
+                              <w:sz w:val="24"/>
+                              <w:szCs w:val="24"/>
+                            </w:rPr>
+                          </m:ctrlPr>
+                        </m:sSubPr>
+                        <m:e>
+                          <m:r>
+                            <w:rPr>
+                              <w:rFonts w:ascii="Cambria Math" w:hAnsi="Cambria Math" w:cs="Times New Roman"/>
+                              <w:sz w:val="24"/>
+                              <w:szCs w:val="24"/>
+                            </w:rPr>
+                            <m:t>L</m:t>
+                          </m:r>
+                        </m:e>
+                        <m:sub>
+                          <m:r>
+                            <w:rPr>
+                              <w:rFonts w:ascii="Cambria Math" w:hAnsi="Cambria Math" w:cs="Times New Roman"/>
+                              <w:sz w:val="24"/>
+                              <w:szCs w:val="24"/>
+                            </w:rPr>
+                            <m:t>0</m:t>
+                          </m:r>
+                        </m:sub>
+                      </m:sSub>
+                    </m:den>
+                  </m:f>
+                </m:e>
+              </m:d>
+            </m:num>
+            <m:den>
+              <m:r>
+                <w:rPr>
+                  <w:rFonts w:ascii="Cambria Math" w:hAnsi="Cambria Math" w:cs="Times New Roman"/>
+                  <w:sz w:val="24"/>
+                  <w:szCs w:val="24"/>
+                </w:rPr>
+                <m:t>2m</m:t>
+              </m:r>
+              <m:sSup>
+                <m:sSupPr>
+                  <m:ctrlPr>
+                    <w:rPr>
+                      <w:rFonts w:ascii="Cambria Math" w:hAnsi="Cambria Math" w:cs="Times New Roman"/>
+                      <w:i/>
+                      <w:sz w:val="24"/>
+                      <w:szCs w:val="24"/>
+                    </w:rPr>
+                  </m:ctrlPr>
+                </m:sSupPr>
+                <m:e>
+                  <m:d>
+                    <m:dPr>
+                      <m:ctrlPr>
+                        <w:rPr>
+                          <w:rFonts w:ascii="Cambria Math" w:hAnsi="Cambria Math" w:cs="Times New Roman"/>
+                          <w:i/>
+                          <w:sz w:val="24"/>
+                          <w:szCs w:val="24"/>
+                        </w:rPr>
+                      </m:ctrlPr>
+                    </m:dPr>
+                    <m:e>
+                      <m:sSub>
+                        <m:sSubPr>
+                          <m:ctrlPr>
+                            <w:rPr>
+                              <w:rFonts w:ascii="Cambria Math" w:hAnsi="Cambria Math" w:cs="Times New Roman"/>
+                              <w:i/>
+                              <w:sz w:val="24"/>
+                              <w:szCs w:val="24"/>
+                            </w:rPr>
+                          </m:ctrlPr>
+                        </m:sSubPr>
+                        <m:e>
+                          <m:r>
+                            <w:rPr>
+                              <w:rFonts w:ascii="Cambria Math" w:hAnsi="Cambria Math" w:cs="Times New Roman"/>
+                              <w:sz w:val="24"/>
+                              <w:szCs w:val="24"/>
+                            </w:rPr>
+                            <m:t>y</m:t>
+                          </m:r>
+                        </m:e>
+                        <m:sub>
+                          <m:r>
+                            <w:rPr>
+                              <w:rFonts w:ascii="Cambria Math" w:hAnsi="Cambria Math" w:cs="Times New Roman"/>
+                              <w:sz w:val="24"/>
+                              <w:szCs w:val="24"/>
+                            </w:rPr>
+                            <m:t>0</m:t>
+                          </m:r>
+                        </m:sub>
+                      </m:sSub>
+                      <m:r>
+                        <w:rPr>
+                          <w:rFonts w:ascii="Cambria Math" w:hAnsi="Cambria Math" w:cs="Times New Roman"/>
+                          <w:sz w:val="24"/>
+                          <w:szCs w:val="24"/>
+                        </w:rPr>
+                        <m:t>-</m:t>
+                      </m:r>
+                      <m:sSub>
+                        <m:sSubPr>
+                          <m:ctrlPr>
+                            <w:rPr>
+                              <w:rFonts w:ascii="Cambria Math" w:hAnsi="Cambria Math" w:cs="Times New Roman"/>
+                              <w:i/>
+                              <w:sz w:val="24"/>
+                              <w:szCs w:val="24"/>
+                            </w:rPr>
+                          </m:ctrlPr>
+                        </m:sSubPr>
+                        <m:e>
+                          <m:r>
+                            <w:rPr>
+                              <w:rFonts w:ascii="Cambria Math" w:hAnsi="Cambria Math" w:cs="Times New Roman"/>
+                              <w:sz w:val="24"/>
+                              <w:szCs w:val="24"/>
+                            </w:rPr>
+                            <m:t>x</m:t>
+                          </m:r>
+                        </m:e>
+                        <m:sub>
+                          <m:r>
+                            <w:rPr>
+                              <w:rFonts w:ascii="Cambria Math" w:hAnsi="Cambria Math" w:cs="Times New Roman"/>
+                              <w:sz w:val="24"/>
+                              <w:szCs w:val="24"/>
+                            </w:rPr>
+                            <m:t>1</m:t>
+                          </m:r>
+                        </m:sub>
+                      </m:sSub>
+                    </m:e>
+                  </m:d>
+                </m:e>
+                <m:sup>
+                  <m:r>
+                    <w:rPr>
+                      <w:rFonts w:ascii="Cambria Math" w:hAnsi="Cambria Math" w:cs="Times New Roman"/>
+                      <w:sz w:val="24"/>
+                      <w:szCs w:val="24"/>
+                    </w:rPr>
+                    <m:t>2</m:t>
+                  </m:r>
+                </m:sup>
+              </m:sSup>
+            </m:den>
+          </m:f>
+          <m:r>
+            <w:rPr>
+              <w:rFonts w:ascii="Cambria Math" w:hAnsi="Cambria Math" w:cs="Times New Roman"/>
+              <w:sz w:val="24"/>
+              <w:szCs w:val="24"/>
+            </w:rPr>
+            <m:t>-g</m:t>
+          </m:r>
+          <m:r>
+            <w:rPr>
+              <w:rFonts w:ascii="Cambria Math" w:hAnsi="Cambria Math" w:cs="Times New Roman"/>
+              <w:sz w:val="24"/>
+              <w:szCs w:val="24"/>
+            </w:rPr>
+            <m:t>=</m:t>
+          </m:r>
+          <m:f>
+            <m:fPr>
+              <m:ctrlPr>
+                <w:rPr>
+                  <w:rFonts w:ascii="Cambria Math" w:hAnsi="Cambria Math" w:cs="Times New Roman"/>
+                  <w:i/>
+                  <w:sz w:val="24"/>
+                  <w:szCs w:val="24"/>
+                </w:rPr>
+              </m:ctrlPr>
+            </m:fPr>
+            <m:num>
+              <m:r>
+                <w:rPr>
+                  <w:rFonts w:ascii="Cambria Math" w:hAnsi="Cambria Math" w:cs="Times New Roman"/>
+                  <w:sz w:val="24"/>
+                  <w:szCs w:val="24"/>
+                </w:rPr>
+                <m:t>2mg</m:t>
+              </m:r>
+              <m:sSubSup>
+                <m:sSubSupPr>
+                  <m:ctrlPr>
+                    <w:rPr>
+                      <w:rFonts w:ascii="Cambria Math" w:hAnsi="Cambria Math" w:cs="Times New Roman"/>
+                      <w:i/>
+                      <w:sz w:val="24"/>
+                      <w:szCs w:val="24"/>
+                    </w:rPr>
+                  </m:ctrlPr>
+                </m:sSubSupPr>
+                <m:e>
+                  <m:r>
+                    <w:rPr>
+                      <w:rFonts w:ascii="Cambria Math" w:hAnsi="Cambria Math" w:cs="Times New Roman"/>
+                      <w:sz w:val="24"/>
+                      <w:szCs w:val="24"/>
+                    </w:rPr>
+                    <m:t>y</m:t>
+                  </m:r>
+                </m:e>
+                <m:sub>
+                  <m:r>
+                    <w:rPr>
+                      <w:rFonts w:ascii="Cambria Math" w:hAnsi="Cambria Math" w:cs="Times New Roman"/>
+                      <w:sz w:val="24"/>
+                      <w:szCs w:val="24"/>
+                    </w:rPr>
+                    <m:t>0</m:t>
+                  </m:r>
+                </m:sub>
+                <m:sup>
+                  <m:r>
+                    <w:rPr>
+                      <w:rFonts w:ascii="Cambria Math" w:hAnsi="Cambria Math" w:cs="Times New Roman"/>
+                      <w:sz w:val="24"/>
+                      <w:szCs w:val="24"/>
+                    </w:rPr>
+                    <m:t>2</m:t>
+                  </m:r>
+                </m:sup>
+              </m:sSubSup>
+            </m:num>
+            <m:den>
+              <m:r>
+                <w:rPr>
+                  <w:rFonts w:ascii="Cambria Math" w:hAnsi="Cambria Math" w:cs="Times New Roman"/>
+                  <w:sz w:val="24"/>
+                  <w:szCs w:val="24"/>
+                </w:rPr>
+                <m:t>2m</m:t>
+              </m:r>
+              <m:sSup>
+                <m:sSupPr>
+                  <m:ctrlPr>
+                    <w:rPr>
+                      <w:rFonts w:ascii="Cambria Math" w:hAnsi="Cambria Math" w:cs="Times New Roman"/>
+                      <w:i/>
+                      <w:sz w:val="24"/>
+                      <w:szCs w:val="24"/>
+                    </w:rPr>
+                  </m:ctrlPr>
+                </m:sSupPr>
+                <m:e>
+                  <m:d>
+                    <m:dPr>
+                      <m:ctrlPr>
+                        <w:rPr>
+                          <w:rFonts w:ascii="Cambria Math" w:hAnsi="Cambria Math" w:cs="Times New Roman"/>
+                          <w:i/>
+                          <w:sz w:val="24"/>
+                          <w:szCs w:val="24"/>
+                        </w:rPr>
+                      </m:ctrlPr>
+                    </m:dPr>
+                    <m:e>
+                      <m:sSub>
+                        <m:sSubPr>
+                          <m:ctrlPr>
+                            <w:rPr>
+                              <w:rFonts w:ascii="Cambria Math" w:hAnsi="Cambria Math" w:cs="Times New Roman"/>
+                              <w:i/>
+                              <w:sz w:val="24"/>
+                              <w:szCs w:val="24"/>
+                            </w:rPr>
+                          </m:ctrlPr>
+                        </m:sSubPr>
+                        <m:e>
+                          <m:r>
+                            <w:rPr>
+                              <w:rFonts w:ascii="Cambria Math" w:hAnsi="Cambria Math" w:cs="Times New Roman"/>
+                              <w:sz w:val="24"/>
+                              <w:szCs w:val="24"/>
+                            </w:rPr>
+                            <m:t>y</m:t>
+                          </m:r>
+                        </m:e>
+                        <m:sub>
+                          <m:r>
+                            <w:rPr>
+                              <w:rFonts w:ascii="Cambria Math" w:hAnsi="Cambria Math" w:cs="Times New Roman"/>
+                              <w:sz w:val="24"/>
+                              <w:szCs w:val="24"/>
+                            </w:rPr>
+                            <m:t>0</m:t>
+                          </m:r>
+                        </m:sub>
+                      </m:sSub>
+                      <m:r>
+                        <w:rPr>
+                          <w:rFonts w:ascii="Cambria Math" w:hAnsi="Cambria Math" w:cs="Times New Roman"/>
+                          <w:sz w:val="24"/>
+                          <w:szCs w:val="24"/>
+                        </w:rPr>
+                        <m:t>-</m:t>
+                      </m:r>
+                      <m:sSub>
+                        <m:sSubPr>
+                          <m:ctrlPr>
+                            <w:rPr>
+                              <w:rFonts w:ascii="Cambria Math" w:hAnsi="Cambria Math" w:cs="Times New Roman"/>
+                              <w:i/>
+                              <w:sz w:val="24"/>
+                              <w:szCs w:val="24"/>
+                            </w:rPr>
+                          </m:ctrlPr>
+                        </m:sSubPr>
+                        <m:e>
+                          <m:r>
+                            <w:rPr>
+                              <w:rFonts w:ascii="Cambria Math" w:hAnsi="Cambria Math" w:cs="Times New Roman"/>
+                              <w:sz w:val="24"/>
+                              <w:szCs w:val="24"/>
+                            </w:rPr>
+                            <m:t>x</m:t>
+                          </m:r>
+                        </m:e>
+                        <m:sub>
+                          <m:r>
+                            <w:rPr>
+                              <w:rFonts w:ascii="Cambria Math" w:hAnsi="Cambria Math" w:cs="Times New Roman"/>
+                              <w:sz w:val="24"/>
+                              <w:szCs w:val="24"/>
+                            </w:rPr>
+                            <m:t>1</m:t>
+                          </m:r>
+                        </m:sub>
+                      </m:sSub>
+                    </m:e>
+                  </m:d>
+                </m:e>
+                <m:sup>
+                  <m:r>
+                    <w:rPr>
+                      <w:rFonts w:ascii="Cambria Math" w:hAnsi="Cambria Math" w:cs="Times New Roman"/>
+                      <w:sz w:val="24"/>
+                      <w:szCs w:val="24"/>
+                    </w:rPr>
+                    <m:t>2</m:t>
+                  </m:r>
+                </m:sup>
+              </m:sSup>
+            </m:den>
+          </m:f>
+          <m:r>
+            <w:rPr>
+              <w:rFonts w:ascii="Cambria Math" w:hAnsi="Cambria Math" w:cs="Times New Roman"/>
+              <w:sz w:val="24"/>
+              <w:szCs w:val="24"/>
+            </w:rPr>
+            <m:t>-g</m:t>
+          </m:r>
+          <m:r>
+            <w:rPr>
+              <w:rFonts w:ascii="Cambria Math" w:hAnsi="Cambria Math" w:cs="Times New Roman"/>
+              <w:sz w:val="24"/>
+              <w:szCs w:val="24"/>
+            </w:rPr>
+            <m:t>=0→</m:t>
+          </m:r>
+          <m:f>
+            <m:fPr>
+              <m:ctrlPr>
+                <w:rPr>
+                  <w:rFonts w:ascii="Cambria Math" w:hAnsi="Cambria Math" w:cs="Times New Roman"/>
+                  <w:i/>
+                  <w:sz w:val="24"/>
+                  <w:szCs w:val="24"/>
+                </w:rPr>
+              </m:ctrlPr>
+            </m:fPr>
+            <m:num>
+              <m:sSubSup>
+                <m:sSubSupPr>
+                  <m:ctrlPr>
+                    <w:rPr>
+                      <w:rFonts w:ascii="Cambria Math" w:hAnsi="Cambria Math" w:cs="Times New Roman"/>
+                      <w:i/>
+                      <w:sz w:val="24"/>
+                      <w:szCs w:val="24"/>
+                    </w:rPr>
+                  </m:ctrlPr>
+                </m:sSubSupPr>
+                <m:e>
+                  <m:r>
+                    <w:rPr>
+                      <w:rFonts w:ascii="Cambria Math" w:hAnsi="Cambria Math" w:cs="Times New Roman"/>
+                      <w:sz w:val="24"/>
+                      <w:szCs w:val="24"/>
+                    </w:rPr>
+                    <m:t>y</m:t>
+                  </m:r>
+                </m:e>
+                <m:sub>
+                  <m:r>
+                    <w:rPr>
+                      <w:rFonts w:ascii="Cambria Math" w:hAnsi="Cambria Math" w:cs="Times New Roman"/>
+                      <w:sz w:val="24"/>
+                      <w:szCs w:val="24"/>
+                    </w:rPr>
+                    <m:t>0</m:t>
+                  </m:r>
+                </m:sub>
+                <m:sup>
+                  <m:r>
+                    <w:rPr>
+                      <w:rFonts w:ascii="Cambria Math" w:hAnsi="Cambria Math" w:cs="Times New Roman"/>
+                      <w:sz w:val="24"/>
+                      <w:szCs w:val="24"/>
+                    </w:rPr>
+                    <m:t>2</m:t>
+                  </m:r>
+                </m:sup>
+              </m:sSubSup>
+            </m:num>
+            <m:den>
+              <m:sSup>
+                <m:sSupPr>
+                  <m:ctrlPr>
+                    <w:rPr>
+                      <w:rFonts w:ascii="Cambria Math" w:hAnsi="Cambria Math" w:cs="Times New Roman"/>
+                      <w:i/>
+                      <w:sz w:val="24"/>
+                      <w:szCs w:val="24"/>
+                    </w:rPr>
+                  </m:ctrlPr>
+                </m:sSupPr>
+                <m:e>
+                  <m:d>
+                    <m:dPr>
+                      <m:ctrlPr>
+                        <w:rPr>
+                          <w:rFonts w:ascii="Cambria Math" w:hAnsi="Cambria Math" w:cs="Times New Roman"/>
+                          <w:i/>
+                          <w:sz w:val="24"/>
+                          <w:szCs w:val="24"/>
+                        </w:rPr>
+                      </m:ctrlPr>
+                    </m:dPr>
+                    <m:e>
+                      <m:sSub>
+                        <m:sSubPr>
+                          <m:ctrlPr>
+                            <w:rPr>
+                              <w:rFonts w:ascii="Cambria Math" w:hAnsi="Cambria Math" w:cs="Times New Roman"/>
+                              <w:i/>
+                              <w:sz w:val="24"/>
+                              <w:szCs w:val="24"/>
+                            </w:rPr>
+                          </m:ctrlPr>
+                        </m:sSubPr>
+                        <m:e>
+                          <m:r>
+                            <w:rPr>
+                              <w:rFonts w:ascii="Cambria Math" w:hAnsi="Cambria Math" w:cs="Times New Roman"/>
+                              <w:sz w:val="24"/>
+                              <w:szCs w:val="24"/>
+                            </w:rPr>
+                            <m:t>y</m:t>
+                          </m:r>
+                        </m:e>
+                        <m:sub>
+                          <m:r>
+                            <w:rPr>
+                              <w:rFonts w:ascii="Cambria Math" w:hAnsi="Cambria Math" w:cs="Times New Roman"/>
+                              <w:sz w:val="24"/>
+                              <w:szCs w:val="24"/>
+                            </w:rPr>
+                            <m:t>0</m:t>
+                          </m:r>
+                        </m:sub>
+                      </m:sSub>
+                      <m:r>
+                        <w:rPr>
+                          <w:rFonts w:ascii="Cambria Math" w:hAnsi="Cambria Math" w:cs="Times New Roman"/>
+                          <w:sz w:val="24"/>
+                          <w:szCs w:val="24"/>
+                        </w:rPr>
+                        <m:t>-</m:t>
+                      </m:r>
+                      <m:sSub>
+                        <m:sSubPr>
+                          <m:ctrlPr>
+                            <w:rPr>
+                              <w:rFonts w:ascii="Cambria Math" w:hAnsi="Cambria Math" w:cs="Times New Roman"/>
+                              <w:i/>
+                              <w:sz w:val="24"/>
+                              <w:szCs w:val="24"/>
+                            </w:rPr>
+                          </m:ctrlPr>
+                        </m:sSubPr>
+                        <m:e>
+                          <m:r>
+                            <w:rPr>
+                              <w:rFonts w:ascii="Cambria Math" w:hAnsi="Cambria Math" w:cs="Times New Roman"/>
+                              <w:sz w:val="24"/>
+                              <w:szCs w:val="24"/>
+                            </w:rPr>
+                            <m:t>x</m:t>
+                          </m:r>
+                        </m:e>
+                        <m:sub>
+                          <m:r>
+                            <w:rPr>
+                              <w:rFonts w:ascii="Cambria Math" w:hAnsi="Cambria Math" w:cs="Times New Roman"/>
+                              <w:sz w:val="24"/>
+                              <w:szCs w:val="24"/>
+                            </w:rPr>
+                            <m:t>1</m:t>
+                          </m:r>
+                        </m:sub>
+                      </m:sSub>
+                    </m:e>
+                  </m:d>
+                </m:e>
+                <m:sup>
+                  <m:r>
+                    <w:rPr>
+                      <w:rFonts w:ascii="Cambria Math" w:hAnsi="Cambria Math" w:cs="Times New Roman"/>
+                      <w:sz w:val="24"/>
+                      <w:szCs w:val="24"/>
+                    </w:rPr>
+                    <m:t>2</m:t>
+                  </m:r>
+                </m:sup>
+              </m:sSup>
+            </m:den>
+          </m:f>
+          <m:r>
+            <w:rPr>
+              <w:rFonts w:ascii="Cambria Math" w:hAnsi="Cambria Math" w:cs="Times New Roman"/>
+              <w:sz w:val="24"/>
+              <w:szCs w:val="24"/>
+            </w:rPr>
+            <m:t>=1</m:t>
+          </m:r>
+        </m:oMath>
+      </m:oMathPara>
+    </w:p>
+    <w:p>
+      <w:pPr>
+        <w:jc w:val="both"/>
+        <w:rPr>
+          <w:rFonts w:ascii="Times New Roman" w:eastAsiaTheme="minorEastAsia" w:hAnsi="Times New Roman" w:cs="Times New Roman"/>
+          <w:sz w:val="24"/>
+          <w:szCs w:val="24"/>
+        </w:rPr>
+      </w:pPr>
+      <w:r>
+        <w:rPr>
+          <w:rFonts w:ascii="Times New Roman" w:eastAsiaTheme="minorEastAsia" w:hAnsi="Times New Roman" w:cs="Times New Roman"/>
+          <w:sz w:val="24"/>
+          <w:szCs w:val="24"/>
+        </w:rPr>
+        <w:t xml:space="preserve">De esta última ecuación, si queremos demostrar al origen como punto de equilibrio, cuando </w:t>
+      </w:r>
+      <m:oMath>
+        <m:sSub>
+          <m:sSubPr>
+            <m:ctrlPr>
+              <w:rPr>
+                <w:rFonts w:ascii="Cambria Math" w:eastAsiaTheme="minorEastAsia" w:hAnsi="Cambria Math" w:cs="Times New Roman"/>
+                <w:i/>
+                <w:sz w:val="24"/>
+                <w:szCs w:val="24"/>
+              </w:rPr>
+            </m:ctrlPr>
+          </m:sSubPr>
+          <m:e>
+            <m:r>
+              <w:rPr>
+                <w:rFonts w:ascii="Cambria Math" w:eastAsiaTheme="minorEastAsia" w:hAnsi="Cambria Math" w:cs="Times New Roman"/>
+                <w:sz w:val="24"/>
+                <w:szCs w:val="24"/>
+              </w:rPr>
+              <m:t>x</m:t>
+            </m:r>
+          </m:e>
+          <m:sub>
+            <m:r>
+              <w:rPr>
+                <w:rFonts w:ascii="Cambria Math" w:eastAsiaTheme="minorEastAsia" w:hAnsi="Cambria Math" w:cs="Times New Roman"/>
+                <w:sz w:val="24"/>
+                <w:szCs w:val="24"/>
+              </w:rPr>
+              <m:t>1</m:t>
+            </m:r>
+          </m:sub>
+        </m:sSub>
+        <m:r>
+          <w:rPr>
+            <w:rFonts w:ascii="Cambria Math" w:eastAsiaTheme="minorEastAsia" w:hAnsi="Cambria Math" w:cs="Times New Roman"/>
+            <w:sz w:val="24"/>
+            <w:szCs w:val="24"/>
+          </w:rPr>
+          <m:t>=0</m:t>
+        </m:r>
+      </m:oMath>
+      <w:r>
+        <w:rPr>
+          <w:rFonts w:ascii="Times New Roman" w:eastAsiaTheme="minorEastAsia" w:hAnsi="Times New Roman" w:cs="Times New Roman"/>
+          <w:sz w:val="24"/>
+          <w:szCs w:val="24"/>
+        </w:rPr>
+        <w:t>, la ecuación tiene sentido y valida al origen como punto de equilibrio ya que, para dicho punto, ambas derivadas valen 0.</w:t>
+      </w:r>
+    </w:p>
+    <w:p>
+      <w:pPr>
+        <w:jc w:val="both"/>
+        <w:rPr>
+          <w:rFonts w:ascii="Times New Roman" w:hAnsi="Times New Roman" w:cs="Times New Roman"/>
+          <w:sz w:val="24"/>
+          <w:szCs w:val="24"/>
+        </w:rPr>
+      </w:pPr>
+      <m:oMathPara>
+        <m:oMath>
+          <m:r>
+            <w:rPr>
+              <w:rFonts w:ascii="Cambria Math" w:hAnsi="Cambria Math" w:cs="Times New Roman"/>
+              <w:sz w:val="24"/>
+              <w:szCs w:val="24"/>
+            </w:rPr>
+            <m:t xml:space="preserve"> </m:t>
+          </m:r>
+        </m:oMath>
+      </m:oMathPara>
     </w:p>
     <w:sectPr>
       <w:pgSz w:w="11906" w:h="16838"/>
@@ -5632,6 +8254,7 @@
   <w:style w:type="paragraph" w:default="1" w:styleId="Normal">
     <w:name w:val="Normal"/>
     <w:qFormat/>
+    <w:rsid w:val="00CC33C4"/>
   </w:style>
   <w:style w:type="character" w:default="1" w:styleId="Fuentedeprrafopredeter">
     <w:name w:val="Default Paragraph Font"/>
@@ -5786,6 +8409,17 @@
     <w:link w:val="Piedepgina"/>
     <w:uiPriority w:val="99"/>
     <w:rsid w:val="00841D06"/>
+  </w:style>
+  <w:style w:type="paragraph" w:styleId="Prrafodelista">
+    <w:name w:val="List Paragraph"/>
+    <w:basedOn w:val="Normal"/>
+    <w:uiPriority w:val="34"/>
+    <w:qFormat/>
+    <w:rsid w:val="00964155"/>
+    <w:pPr>
+      <w:ind w:left="720"/>
+      <w:contextualSpacing/>
+    </w:pPr>
   </w:style>
 </w:styles>
 </file>

</xml_diff>